<commit_message>
from LP edit for Monday
</commit_message>
<xml_diff>
--- a/ТРПП/Прак_4_ТРПП.docx
+++ b/ТРПП/Прак_4_ТРПП.docx
@@ -378,6 +378,7 @@
                 <w:b/>
                 <w:sz w:val="32"/>
                 <w:szCs w:val="32"/>
+                <w:lang w:val="en-US"/>
               </w:rPr>
             </w:pPr>
             <w:r>
@@ -393,8 +394,9 @@
                 <w:b/>
                 <w:sz w:val="32"/>
                 <w:szCs w:val="32"/>
+                <w:lang w:val="en-US"/>
               </w:rPr>
-              <w:t>3</w:t>
+              <w:t>4</w:t>
             </w:r>
           </w:p>
           <w:p>
@@ -469,6 +471,7 @@
               </w:rPr>
               <w:t>«</w:t>
             </w:r>
+            <w:proofErr w:type="spellStart"/>
             <w:r>
               <w:rPr>
                 <w:sz w:val="28"/>
@@ -476,6 +479,7 @@
               </w:rPr>
               <w:t>Docker</w:t>
             </w:r>
+            <w:proofErr w:type="spellEnd"/>
             <w:r>
               <w:rPr>
                 <w:sz w:val="28"/>
@@ -1254,8 +1258,8 @@
         <w:ind w:firstLine="0"/>
         <w:jc w:val="center"/>
       </w:pPr>
-      <w:bookmarkStart w:id="2" w:name="_Toc160900218"/>
-      <w:bookmarkStart w:id="3" w:name="_Toc160900217"/>
+      <w:bookmarkStart w:id="2" w:name="_Toc160900217"/>
+      <w:bookmarkStart w:id="3" w:name="_Toc160900218"/>
       <w:bookmarkEnd w:id="1"/>
       <w:r>
         <w:lastRenderedPageBreak/>
@@ -1267,7 +1271,7 @@
       <w:r>
         <w:t>е</w:t>
       </w:r>
-      <w:bookmarkEnd w:id="3"/>
+      <w:bookmarkEnd w:id="2"/>
       <w:r>
         <w:t xml:space="preserve"> </w:t>
       </w:r>
@@ -1325,6 +1329,9 @@
     <w:p>
       <w:pPr>
         <w:pStyle w:val="a4"/>
+        <w:rPr>
+          <w:rStyle w:val="a9"/>
+        </w:rPr>
       </w:pPr>
       <w:r>
         <w:t>Выполнить все шаги из методических указаний</w:t>
@@ -1345,6 +1352,22 @@
       <w:pPr>
         <w:pStyle w:val="a4"/>
       </w:pPr>
+      <w:r>
+        <w:t xml:space="preserve">В практической работе необходимо выполнить все шаги из разделов 1–7. В отчёт должны быть включены ответы на вопросы, выделенные курсивом, результаты выполнения команд из разделов 1–7, а также выполненное индивидуальное задание (раздел 8): листинг </w:t>
+      </w:r>
+      <w:proofErr w:type="spellStart"/>
+      <w:r>
+        <w:t>Dockerfile</w:t>
+      </w:r>
+      <w:proofErr w:type="spellEnd"/>
+      <w:r>
+        <w:t>, а также команды сборки и запуска контейнера.</w:t>
+      </w:r>
+    </w:p>
+    <w:p>
+      <w:pPr>
+        <w:pStyle w:val="a4"/>
+      </w:pPr>
     </w:p>
     <w:p>
       <w:pPr>
@@ -1379,7 +1402,7 @@
         <w:lastRenderedPageBreak/>
         <w:t>Выполнение заданий</w:t>
       </w:r>
-      <w:bookmarkEnd w:id="2"/>
+      <w:bookmarkEnd w:id="3"/>
     </w:p>
     <w:p>
       <w:pPr>
@@ -1398,9 +1421,11 @@
       <w:r>
         <w:t xml:space="preserve"> и загрузим образ </w:t>
       </w:r>
+      <w:proofErr w:type="spellStart"/>
       <w:r>
         <w:t>ubuntu</w:t>
       </w:r>
+      <w:proofErr w:type="spellEnd"/>
       <w:r>
         <w:t>, затем посмотрим список образов еще раз и проверим список контейнеров</w:t>
       </w:r>
@@ -1490,8 +1515,33 @@
           <w:rFonts w:cs="Times New Roman"/>
           <w:szCs w:val="28"/>
         </w:rPr>
-        <w:t>Посмотрим информацию о хостовой системе, выполнив команду hostname</w:t>
-      </w:r>
+        <w:t xml:space="preserve">Посмотрим информацию о </w:t>
+      </w:r>
+      <w:proofErr w:type="spellStart"/>
+      <w:r>
+        <w:rPr>
+          <w:rFonts w:cs="Times New Roman"/>
+          <w:szCs w:val="28"/>
+        </w:rPr>
+        <w:t>хостовой</w:t>
+      </w:r>
+      <w:proofErr w:type="spellEnd"/>
+      <w:r>
+        <w:rPr>
+          <w:rFonts w:cs="Times New Roman"/>
+          <w:szCs w:val="28"/>
+        </w:rPr>
+        <w:t xml:space="preserve"> системе, выполнив команду </w:t>
+      </w:r>
+      <w:proofErr w:type="spellStart"/>
+      <w:r>
+        <w:rPr>
+          <w:rFonts w:cs="Times New Roman"/>
+          <w:szCs w:val="28"/>
+        </w:rPr>
+        <w:t>hostname</w:t>
+      </w:r>
+      <w:proofErr w:type="spellEnd"/>
       <w:r>
         <w:rPr>
           <w:rFonts w:cs="Times New Roman"/>
@@ -1511,14 +1561,7 @@
           <w:rFonts w:cs="Times New Roman"/>
           <w:szCs w:val="28"/>
         </w:rPr>
-        <w:t xml:space="preserve"> </w:t>
-      </w:r>
-      <w:r>
-        <w:rPr>
-          <w:rFonts w:cs="Times New Roman"/>
-          <w:szCs w:val="28"/>
-        </w:rPr>
-        <w:t>Попробуем выполнить то же самое в контейнерах. Выполни</w:t>
+        <w:t xml:space="preserve"> Попробуем выполнить то же самое в контейнерах. Выполни</w:t>
       </w:r>
       <w:r>
         <w:rPr>
@@ -1532,7 +1575,71 @@
           <w:rFonts w:cs="Times New Roman"/>
           <w:szCs w:val="28"/>
         </w:rPr>
-        <w:t xml:space="preserve"> два раза команду docker run ubuntu hostname.</w:t>
+        <w:t xml:space="preserve"> два раза команду </w:t>
+      </w:r>
+      <w:proofErr w:type="spellStart"/>
+      <w:r>
+        <w:rPr>
+          <w:rFonts w:cs="Times New Roman"/>
+          <w:szCs w:val="28"/>
+        </w:rPr>
+        <w:t>docker</w:t>
+      </w:r>
+      <w:proofErr w:type="spellEnd"/>
+      <w:r>
+        <w:rPr>
+          <w:rFonts w:cs="Times New Roman"/>
+          <w:szCs w:val="28"/>
+        </w:rPr>
+        <w:t xml:space="preserve"> </w:t>
+      </w:r>
+      <w:proofErr w:type="spellStart"/>
+      <w:r>
+        <w:rPr>
+          <w:rFonts w:cs="Times New Roman"/>
+          <w:szCs w:val="28"/>
+        </w:rPr>
+        <w:t>run</w:t>
+      </w:r>
+      <w:proofErr w:type="spellEnd"/>
+      <w:r>
+        <w:rPr>
+          <w:rFonts w:cs="Times New Roman"/>
+          <w:szCs w:val="28"/>
+        </w:rPr>
+        <w:t xml:space="preserve"> </w:t>
+      </w:r>
+      <w:proofErr w:type="spellStart"/>
+      <w:r>
+        <w:rPr>
+          <w:rFonts w:cs="Times New Roman"/>
+          <w:szCs w:val="28"/>
+        </w:rPr>
+        <w:t>ubuntu</w:t>
+      </w:r>
+      <w:proofErr w:type="spellEnd"/>
+      <w:r>
+        <w:rPr>
+          <w:rFonts w:cs="Times New Roman"/>
+          <w:szCs w:val="28"/>
+        </w:rPr>
+        <w:t xml:space="preserve"> </w:t>
+      </w:r>
+      <w:proofErr w:type="spellStart"/>
+      <w:r>
+        <w:rPr>
+          <w:rFonts w:cs="Times New Roman"/>
+          <w:szCs w:val="28"/>
+        </w:rPr>
+        <w:t>hostname</w:t>
+      </w:r>
+      <w:proofErr w:type="spellEnd"/>
+      <w:r>
+        <w:rPr>
+          <w:rFonts w:cs="Times New Roman"/>
+          <w:szCs w:val="28"/>
+        </w:rPr>
+        <w:t>.</w:t>
       </w:r>
       <w:r>
         <w:rPr>
@@ -1666,7 +1773,23 @@
           <w:rFonts w:cs="Times New Roman"/>
           <w:szCs w:val="28"/>
         </w:rPr>
-        <w:t xml:space="preserve">то связано с тем, что при каждом запуске контейнера Docker создает новый экземпляр </w:t>
+        <w:t xml:space="preserve">то связано с тем, что при каждом запуске контейнера </w:t>
+      </w:r>
+      <w:proofErr w:type="spellStart"/>
+      <w:r>
+        <w:rPr>
+          <w:rFonts w:cs="Times New Roman"/>
+          <w:szCs w:val="28"/>
+        </w:rPr>
+        <w:t>Docker</w:t>
+      </w:r>
+      <w:proofErr w:type="spellEnd"/>
+      <w:r>
+        <w:rPr>
+          <w:rFonts w:cs="Times New Roman"/>
+          <w:szCs w:val="28"/>
+        </w:rPr>
+        <w:t xml:space="preserve"> создает новый экземпляр </w:t>
       </w:r>
       <w:r>
         <w:rPr>
@@ -1680,14 +1803,7 @@
           <w:rFonts w:cs="Times New Roman"/>
           <w:szCs w:val="28"/>
         </w:rPr>
-        <w:t xml:space="preserve"> Ubuntu, и каждый контейнер может иметь свое собственное уникальное имя хоста.</w:t>
-      </w:r>
-      <w:r>
-        <w:rPr>
-          <w:rFonts w:cs="Times New Roman"/>
-          <w:szCs w:val="28"/>
-        </w:rPr>
-        <w:t xml:space="preserve"> </w:t>
+        <w:t xml:space="preserve"> Ubuntu, и каждый контейнер может иметь свое собственное уникальное имя хоста. </w:t>
       </w:r>
       <w:r>
         <w:rPr>
@@ -1708,8 +1824,81 @@
           <w:rFonts w:cs="Times New Roman"/>
           <w:szCs w:val="28"/>
         </w:rPr>
-        <w:t xml:space="preserve"> bash в контейнере: docker run ubuntu bash</w:t>
-      </w:r>
+        <w:t xml:space="preserve"> </w:t>
+      </w:r>
+      <w:proofErr w:type="spellStart"/>
+      <w:r>
+        <w:rPr>
+          <w:rFonts w:cs="Times New Roman"/>
+          <w:szCs w:val="28"/>
+        </w:rPr>
+        <w:t>bash</w:t>
+      </w:r>
+      <w:proofErr w:type="spellEnd"/>
+      <w:r>
+        <w:rPr>
+          <w:rFonts w:cs="Times New Roman"/>
+          <w:szCs w:val="28"/>
+        </w:rPr>
+        <w:t xml:space="preserve"> в контейнере: </w:t>
+      </w:r>
+      <w:proofErr w:type="spellStart"/>
+      <w:r>
+        <w:rPr>
+          <w:rFonts w:cs="Times New Roman"/>
+          <w:szCs w:val="28"/>
+        </w:rPr>
+        <w:t>docker</w:t>
+      </w:r>
+      <w:proofErr w:type="spellEnd"/>
+      <w:r>
+        <w:rPr>
+          <w:rFonts w:cs="Times New Roman"/>
+          <w:szCs w:val="28"/>
+        </w:rPr>
+        <w:t xml:space="preserve"> </w:t>
+      </w:r>
+      <w:proofErr w:type="spellStart"/>
+      <w:r>
+        <w:rPr>
+          <w:rFonts w:cs="Times New Roman"/>
+          <w:szCs w:val="28"/>
+        </w:rPr>
+        <w:t>run</w:t>
+      </w:r>
+      <w:proofErr w:type="spellEnd"/>
+      <w:r>
+        <w:rPr>
+          <w:rFonts w:cs="Times New Roman"/>
+          <w:szCs w:val="28"/>
+        </w:rPr>
+        <w:t xml:space="preserve"> </w:t>
+      </w:r>
+      <w:proofErr w:type="spellStart"/>
+      <w:r>
+        <w:rPr>
+          <w:rFonts w:cs="Times New Roman"/>
+          <w:szCs w:val="28"/>
+        </w:rPr>
+        <w:t>ubuntu</w:t>
+      </w:r>
+      <w:proofErr w:type="spellEnd"/>
+      <w:r>
+        <w:rPr>
+          <w:rFonts w:cs="Times New Roman"/>
+          <w:szCs w:val="28"/>
+        </w:rPr>
+        <w:t xml:space="preserve"> </w:t>
+      </w:r>
+      <w:proofErr w:type="spellStart"/>
+      <w:r>
+        <w:rPr>
+          <w:rFonts w:cs="Times New Roman"/>
+          <w:szCs w:val="28"/>
+        </w:rPr>
+        <w:t>bash</w:t>
+      </w:r>
+      <w:proofErr w:type="spellEnd"/>
       <w:r>
         <w:rPr>
           <w:rFonts w:cs="Times New Roman"/>
@@ -1718,13 +1907,63 @@
         <w:t xml:space="preserve">. </w:t>
       </w:r>
       <w:r>
-        <w:t>Ничего не произошло. Интерактивные оболочки выйдут после выполнения любых скриптовых команд, если только они не будут запущены в интерактивном терминале — поэтому для того, чтобы этот пример не завершился</w:t>
-      </w:r>
-      <w:r>
-        <w:t xml:space="preserve"> </w:t>
-      </w:r>
-      <w:r>
-        <w:t>нужно добавить флаги -i -t или сгруппированно -it: docker run -it ubuntu bash.</w:t>
+        <w:t xml:space="preserve">Ничего не произошло. Интерактивные оболочки выйдут после выполнения любых скриптовых команд, если только они не будут запущены в интерактивном терминале — поэтому для того, чтобы этот пример не завершился нужно добавить флаги -i -t или </w:t>
+      </w:r>
+      <w:proofErr w:type="spellStart"/>
+      <w:r>
+        <w:t>сгруппированно</w:t>
+      </w:r>
+      <w:proofErr w:type="spellEnd"/>
+      <w:r>
+        <w:t xml:space="preserve"> -</w:t>
+      </w:r>
+      <w:proofErr w:type="spellStart"/>
+      <w:r>
+        <w:t>it</w:t>
+      </w:r>
+      <w:proofErr w:type="spellEnd"/>
+      <w:r>
+        <w:t xml:space="preserve">: </w:t>
+      </w:r>
+      <w:proofErr w:type="spellStart"/>
+      <w:r>
+        <w:t>docker</w:t>
+      </w:r>
+      <w:proofErr w:type="spellEnd"/>
+      <w:r>
+        <w:t xml:space="preserve"> </w:t>
+      </w:r>
+      <w:proofErr w:type="spellStart"/>
+      <w:r>
+        <w:t>run</w:t>
+      </w:r>
+      <w:proofErr w:type="spellEnd"/>
+      <w:r>
+        <w:t xml:space="preserve"> -</w:t>
+      </w:r>
+      <w:proofErr w:type="spellStart"/>
+      <w:r>
+        <w:t>it</w:t>
+      </w:r>
+      <w:proofErr w:type="spellEnd"/>
+      <w:r>
+        <w:t xml:space="preserve"> </w:t>
+      </w:r>
+      <w:proofErr w:type="spellStart"/>
+      <w:r>
+        <w:t>ubuntu</w:t>
+      </w:r>
+      <w:proofErr w:type="spellEnd"/>
+      <w:r>
+        <w:t xml:space="preserve"> </w:t>
+      </w:r>
+      <w:proofErr w:type="spellStart"/>
+      <w:r>
+        <w:t>bash</w:t>
+      </w:r>
+      <w:proofErr w:type="spellEnd"/>
+      <w:r>
+        <w:t>.</w:t>
       </w:r>
       <w:r>
         <w:rPr>
@@ -1887,18 +2126,74 @@
         <w:rPr>
           <w:rStyle w:val="a5"/>
         </w:rPr>
-        <w:t xml:space="preserve"> образ python командой docker pull python.</w:t>
-      </w:r>
+        <w:t xml:space="preserve"> образ </w:t>
+      </w:r>
+      <w:proofErr w:type="spellStart"/>
       <w:r>
         <w:rPr>
           <w:rStyle w:val="a5"/>
         </w:rPr>
-        <w:t xml:space="preserve"> </w:t>
-      </w:r>
+        <w:t>python</w:t>
+      </w:r>
+      <w:proofErr w:type="spellEnd"/>
       <w:r>
         <w:rPr>
           <w:rStyle w:val="a5"/>
         </w:rPr>
+        <w:t xml:space="preserve"> командой </w:t>
+      </w:r>
+      <w:proofErr w:type="spellStart"/>
+      <w:r>
+        <w:rPr>
+          <w:rStyle w:val="a5"/>
+        </w:rPr>
+        <w:t>docker</w:t>
+      </w:r>
+      <w:proofErr w:type="spellEnd"/>
+      <w:r>
+        <w:rPr>
+          <w:rStyle w:val="a5"/>
+        </w:rPr>
+        <w:t xml:space="preserve"> </w:t>
+      </w:r>
+      <w:proofErr w:type="spellStart"/>
+      <w:r>
+        <w:rPr>
+          <w:rStyle w:val="a5"/>
+        </w:rPr>
+        <w:t>pull</w:t>
+      </w:r>
+      <w:proofErr w:type="spellEnd"/>
+      <w:r>
+        <w:rPr>
+          <w:rStyle w:val="a5"/>
+        </w:rPr>
+        <w:t xml:space="preserve"> </w:t>
+      </w:r>
+      <w:proofErr w:type="spellStart"/>
+      <w:r>
+        <w:rPr>
+          <w:rStyle w:val="a5"/>
+        </w:rPr>
+        <w:t>python</w:t>
+      </w:r>
+      <w:proofErr w:type="spellEnd"/>
+      <w:r>
+        <w:rPr>
+          <w:rStyle w:val="a5"/>
+        </w:rPr>
+        <w:t>.</w:t>
+      </w:r>
+      <w:r>
+        <w:rPr>
+          <w:rStyle w:val="a5"/>
+        </w:rPr>
+        <w:t xml:space="preserve"> </w:t>
+      </w:r>
+      <w:r>
+        <w:rPr>
+          <w:rStyle w:val="a5"/>
+        </w:rPr>
         <w:t>В качестве примера, запустите встроенный в Python модуль веб-сервера из корня контейнера, чтобы</w:t>
       </w:r>
       <w:r>
@@ -1911,12 +2206,90 @@
         <w:rPr>
           <w:rStyle w:val="a5"/>
         </w:rPr>
-        <w:t>отобразить содержание контейнера. docker run -it python python -m http.server</w:t>
-      </w:r>
+        <w:t xml:space="preserve">отобразить содержание контейнера. </w:t>
+      </w:r>
+      <w:proofErr w:type="spellStart"/>
       <w:r>
         <w:rPr>
           <w:rStyle w:val="a5"/>
         </w:rPr>
+        <w:t>docker</w:t>
+      </w:r>
+      <w:proofErr w:type="spellEnd"/>
+      <w:r>
+        <w:rPr>
+          <w:rStyle w:val="a5"/>
+        </w:rPr>
+        <w:t xml:space="preserve"> </w:t>
+      </w:r>
+      <w:proofErr w:type="spellStart"/>
+      <w:r>
+        <w:rPr>
+          <w:rStyle w:val="a5"/>
+        </w:rPr>
+        <w:t>run</w:t>
+      </w:r>
+      <w:proofErr w:type="spellEnd"/>
+      <w:r>
+        <w:rPr>
+          <w:rStyle w:val="a5"/>
+        </w:rPr>
+        <w:t xml:space="preserve"> -</w:t>
+      </w:r>
+      <w:proofErr w:type="spellStart"/>
+      <w:r>
+        <w:rPr>
+          <w:rStyle w:val="a5"/>
+        </w:rPr>
+        <w:t>it</w:t>
+      </w:r>
+      <w:proofErr w:type="spellEnd"/>
+      <w:r>
+        <w:rPr>
+          <w:rStyle w:val="a5"/>
+        </w:rPr>
+        <w:t xml:space="preserve"> </w:t>
+      </w:r>
+      <w:proofErr w:type="spellStart"/>
+      <w:r>
+        <w:rPr>
+          <w:rStyle w:val="a5"/>
+        </w:rPr>
+        <w:t>python</w:t>
+      </w:r>
+      <w:proofErr w:type="spellEnd"/>
+      <w:r>
+        <w:rPr>
+          <w:rStyle w:val="a5"/>
+        </w:rPr>
+        <w:t xml:space="preserve"> </w:t>
+      </w:r>
+      <w:proofErr w:type="spellStart"/>
+      <w:r>
+        <w:rPr>
+          <w:rStyle w:val="a5"/>
+        </w:rPr>
+        <w:t>python</w:t>
+      </w:r>
+      <w:proofErr w:type="spellEnd"/>
+      <w:r>
+        <w:rPr>
+          <w:rStyle w:val="a5"/>
+        </w:rPr>
+        <w:t xml:space="preserve"> -m </w:t>
+      </w:r>
+      <w:proofErr w:type="spellStart"/>
+      <w:r>
+        <w:rPr>
+          <w:rStyle w:val="a5"/>
+        </w:rPr>
+        <w:t>http.server</w:t>
+      </w:r>
+      <w:proofErr w:type="spellEnd"/>
+      <w:r>
+        <w:rPr>
+          <w:rStyle w:val="a5"/>
+        </w:rPr>
         <w:t>.</w:t>
       </w:r>
       <w:r>
@@ -1949,24 +2322,182 @@
         </w:rPr>
         <w:t xml:space="preserve">. Пробросим порт командой </w:t>
       </w:r>
+      <w:proofErr w:type="spellStart"/>
       <w:r>
         <w:rPr>
           <w:rStyle w:val="a5"/>
         </w:rPr>
-        <w:t>docker run -it -p8000:8000 python python -m http.server</w:t>
-      </w:r>
+        <w:t>docker</w:t>
+      </w:r>
+      <w:proofErr w:type="spellEnd"/>
       <w:r>
         <w:rPr>
           <w:rStyle w:val="a5"/>
         </w:rPr>
-        <w:t xml:space="preserve">. И затем попробуем открыть контейнер на порту 8000 в хостовой системе с портом 8888 </w:t>
-      </w:r>
+        <w:t xml:space="preserve"> </w:t>
+      </w:r>
+      <w:proofErr w:type="spellStart"/>
       <w:r>
         <w:rPr>
           <w:rStyle w:val="a5"/>
         </w:rPr>
-        <w:t>docker run -it -p8888:8000 python python -m http.server</w:t>
-      </w:r>
+        <w:t>run</w:t>
+      </w:r>
+      <w:proofErr w:type="spellEnd"/>
+      <w:r>
+        <w:rPr>
+          <w:rStyle w:val="a5"/>
+        </w:rPr>
+        <w:t xml:space="preserve"> -</w:t>
+      </w:r>
+      <w:proofErr w:type="spellStart"/>
+      <w:r>
+        <w:rPr>
+          <w:rStyle w:val="a5"/>
+        </w:rPr>
+        <w:t>it</w:t>
+      </w:r>
+      <w:proofErr w:type="spellEnd"/>
+      <w:r>
+        <w:rPr>
+          <w:rStyle w:val="a5"/>
+        </w:rPr>
+        <w:t xml:space="preserve"> -p8000:8000 </w:t>
+      </w:r>
+      <w:proofErr w:type="spellStart"/>
+      <w:r>
+        <w:rPr>
+          <w:rStyle w:val="a5"/>
+        </w:rPr>
+        <w:t>python</w:t>
+      </w:r>
+      <w:proofErr w:type="spellEnd"/>
+      <w:r>
+        <w:rPr>
+          <w:rStyle w:val="a5"/>
+        </w:rPr>
+        <w:t xml:space="preserve"> </w:t>
+      </w:r>
+      <w:proofErr w:type="spellStart"/>
+      <w:r>
+        <w:rPr>
+          <w:rStyle w:val="a5"/>
+        </w:rPr>
+        <w:t>python</w:t>
+      </w:r>
+      <w:proofErr w:type="spellEnd"/>
+      <w:r>
+        <w:rPr>
+          <w:rStyle w:val="a5"/>
+        </w:rPr>
+        <w:t xml:space="preserve"> -m </w:t>
+      </w:r>
+      <w:proofErr w:type="spellStart"/>
+      <w:r>
+        <w:rPr>
+          <w:rStyle w:val="a5"/>
+        </w:rPr>
+        <w:t>http.server</w:t>
+      </w:r>
+      <w:proofErr w:type="spellEnd"/>
+      <w:r>
+        <w:rPr>
+          <w:rStyle w:val="a5"/>
+        </w:rPr>
+        <w:t xml:space="preserve">. И затем попробуем открыть контейнер на порту 8000 в </w:t>
+      </w:r>
+      <w:proofErr w:type="spellStart"/>
+      <w:r>
+        <w:rPr>
+          <w:rStyle w:val="a5"/>
+        </w:rPr>
+        <w:t>хостовой</w:t>
+      </w:r>
+      <w:proofErr w:type="spellEnd"/>
+      <w:r>
+        <w:rPr>
+          <w:rStyle w:val="a5"/>
+        </w:rPr>
+        <w:t xml:space="preserve"> системе с портом 8888 </w:t>
+      </w:r>
+      <w:proofErr w:type="spellStart"/>
+      <w:r>
+        <w:rPr>
+          <w:rStyle w:val="a5"/>
+        </w:rPr>
+        <w:t>docker</w:t>
+      </w:r>
+      <w:proofErr w:type="spellEnd"/>
+      <w:r>
+        <w:rPr>
+          <w:rStyle w:val="a5"/>
+        </w:rPr>
+        <w:t xml:space="preserve"> </w:t>
+      </w:r>
+      <w:proofErr w:type="spellStart"/>
+      <w:r>
+        <w:rPr>
+          <w:rStyle w:val="a5"/>
+        </w:rPr>
+        <w:t>run</w:t>
+      </w:r>
+      <w:proofErr w:type="spellEnd"/>
+      <w:r>
+        <w:rPr>
+          <w:rStyle w:val="a5"/>
+        </w:rPr>
+        <w:t xml:space="preserve"> -</w:t>
+      </w:r>
+      <w:proofErr w:type="spellStart"/>
+      <w:r>
+        <w:rPr>
+          <w:rStyle w:val="a5"/>
+        </w:rPr>
+        <w:t>it</w:t>
+      </w:r>
+      <w:proofErr w:type="spellEnd"/>
+      <w:r>
+        <w:rPr>
+          <w:rStyle w:val="a5"/>
+        </w:rPr>
+        <w:t xml:space="preserve"> -p8888:8000 </w:t>
+      </w:r>
+      <w:proofErr w:type="spellStart"/>
+      <w:r>
+        <w:rPr>
+          <w:rStyle w:val="a5"/>
+        </w:rPr>
+        <w:t>python</w:t>
+      </w:r>
+      <w:proofErr w:type="spellEnd"/>
+      <w:r>
+        <w:rPr>
+          <w:rStyle w:val="a5"/>
+        </w:rPr>
+        <w:t xml:space="preserve"> </w:t>
+      </w:r>
+      <w:proofErr w:type="spellStart"/>
+      <w:r>
+        <w:rPr>
+          <w:rStyle w:val="a5"/>
+        </w:rPr>
+        <w:t>python</w:t>
+      </w:r>
+      <w:proofErr w:type="spellEnd"/>
+      <w:r>
+        <w:rPr>
+          <w:rStyle w:val="a5"/>
+        </w:rPr>
+        <w:t xml:space="preserve"> -m </w:t>
+      </w:r>
+      <w:proofErr w:type="spellStart"/>
+      <w:r>
+        <w:rPr>
+          <w:rStyle w:val="a5"/>
+        </w:rPr>
+        <w:t>http.server</w:t>
+      </w:r>
+      <w:proofErr w:type="spellEnd"/>
       <w:r>
         <w:rPr>
           <w:rStyle w:val="a5"/>
@@ -2157,21 +2688,53 @@
           <w:rFonts w:cs="Times New Roman"/>
           <w:szCs w:val="28"/>
         </w:rPr>
-        <w:t>Для того, чтобы запустить контейнер в фоне, нужно добавить флаг -d/--detach.</w:t>
-      </w:r>
-      <w:r>
-        <w:rPr>
-          <w:rFonts w:cs="Times New Roman"/>
-          <w:szCs w:val="28"/>
-        </w:rPr>
-        <w:t xml:space="preserve"> </w:t>
-      </w:r>
-      <w:r>
-        <w:rPr>
-          <w:rFonts w:cs="Times New Roman"/>
-          <w:szCs w:val="28"/>
-        </w:rPr>
-        <w:t>Также определим имя контейнеру, добавив флаг --name.</w:t>
+        <w:t>Для того, чтобы запустить контейнер в фоне, нужно добавить флаг -d/--</w:t>
+      </w:r>
+      <w:proofErr w:type="spellStart"/>
+      <w:r>
+        <w:rPr>
+          <w:rFonts w:cs="Times New Roman"/>
+          <w:szCs w:val="28"/>
+        </w:rPr>
+        <w:t>detach</w:t>
+      </w:r>
+      <w:proofErr w:type="spellEnd"/>
+      <w:r>
+        <w:rPr>
+          <w:rFonts w:cs="Times New Roman"/>
+          <w:szCs w:val="28"/>
+        </w:rPr>
+        <w:t>.</w:t>
+      </w:r>
+      <w:r>
+        <w:rPr>
+          <w:rFonts w:cs="Times New Roman"/>
+          <w:szCs w:val="28"/>
+        </w:rPr>
+        <w:t xml:space="preserve"> </w:t>
+      </w:r>
+      <w:r>
+        <w:rPr>
+          <w:rFonts w:cs="Times New Roman"/>
+          <w:szCs w:val="28"/>
+        </w:rPr>
+        <w:t>Также определим имя контейнеру, добавив флаг --</w:t>
+      </w:r>
+      <w:proofErr w:type="spellStart"/>
+      <w:r>
+        <w:rPr>
+          <w:rFonts w:cs="Times New Roman"/>
+          <w:szCs w:val="28"/>
+        </w:rPr>
+        <w:t>name</w:t>
+      </w:r>
+      <w:proofErr w:type="spellEnd"/>
+      <w:r>
+        <w:rPr>
+          <w:rFonts w:cs="Times New Roman"/>
+          <w:szCs w:val="28"/>
+        </w:rPr>
+        <w:t>.</w:t>
       </w:r>
       <w:r>
         <w:rPr>
@@ -2199,7 +2762,71 @@
           <w:rFonts w:cs="Times New Roman"/>
           <w:szCs w:val="28"/>
         </w:rPr>
-        <w:t>, что контейнер всё ещё запущен: docker ps | grep pyserver — вывод команды не должен</w:t>
+        <w:t xml:space="preserve">, что контейнер всё ещё запущен: </w:t>
+      </w:r>
+      <w:proofErr w:type="spellStart"/>
+      <w:r>
+        <w:rPr>
+          <w:rFonts w:cs="Times New Roman"/>
+          <w:szCs w:val="28"/>
+        </w:rPr>
+        <w:t>docker</w:t>
+      </w:r>
+      <w:proofErr w:type="spellEnd"/>
+      <w:r>
+        <w:rPr>
+          <w:rFonts w:cs="Times New Roman"/>
+          <w:szCs w:val="28"/>
+        </w:rPr>
+        <w:t xml:space="preserve"> </w:t>
+      </w:r>
+      <w:proofErr w:type="spellStart"/>
+      <w:r>
+        <w:rPr>
+          <w:rFonts w:cs="Times New Roman"/>
+          <w:szCs w:val="28"/>
+        </w:rPr>
+        <w:t>ps</w:t>
+      </w:r>
+      <w:proofErr w:type="spellEnd"/>
+      <w:r>
+        <w:rPr>
+          <w:rFonts w:cs="Times New Roman"/>
+          <w:szCs w:val="28"/>
+        </w:rPr>
+        <w:t xml:space="preserve"> | </w:t>
+      </w:r>
+      <w:proofErr w:type="spellStart"/>
+      <w:r>
+        <w:rPr>
+          <w:rFonts w:cs="Times New Roman"/>
+          <w:szCs w:val="28"/>
+        </w:rPr>
+        <w:t>grep</w:t>
+      </w:r>
+      <w:proofErr w:type="spellEnd"/>
+      <w:r>
+        <w:rPr>
+          <w:rFonts w:cs="Times New Roman"/>
+          <w:szCs w:val="28"/>
+        </w:rPr>
+        <w:t xml:space="preserve"> </w:t>
+      </w:r>
+      <w:proofErr w:type="spellStart"/>
+      <w:r>
+        <w:rPr>
+          <w:rFonts w:cs="Times New Roman"/>
+          <w:szCs w:val="28"/>
+        </w:rPr>
+        <w:t>pyserver</w:t>
+      </w:r>
+      <w:proofErr w:type="spellEnd"/>
+      <w:r>
+        <w:rPr>
+          <w:rFonts w:cs="Times New Roman"/>
+          <w:szCs w:val="28"/>
+        </w:rPr>
+        <w:t xml:space="preserve"> — вывод команды не должен</w:t>
       </w:r>
       <w:r>
         <w:rPr>
@@ -2227,17 +2854,217 @@
           <w:rFonts w:cs="Times New Roman"/>
           <w:szCs w:val="28"/>
         </w:rPr>
-        <w:t xml:space="preserve"> командой docker logs pyserver.</w:t>
-      </w:r>
-      <w:r>
-        <w:rPr>
-          <w:rFonts w:cs="Times New Roman"/>
-          <w:szCs w:val="28"/>
-        </w:rPr>
-        <w:t xml:space="preserve"> </w:t>
-      </w:r>
-      <w:r>
-        <w:t>Для того, чтобы остановить выполнение контейнера, существует команда docker stop pyserver. Однако, если снова попробовать запустить командой docker run -it -p8000:8000 --name pyserver -d python python -m http.server, то возникнет ошибка: контейнер с таким именем существует. Его нужно удалить docker rm pyserver. Для остановки и удаления контейнера можно воспользоваться командой docker rm -f pyserver вместо выполнения двух отдельных команд stop и rm. После удаления контейнер с таким именем можно будет создать заново.</w:t>
+        <w:t xml:space="preserve"> командой </w:t>
+      </w:r>
+      <w:proofErr w:type="spellStart"/>
+      <w:r>
+        <w:rPr>
+          <w:rFonts w:cs="Times New Roman"/>
+          <w:szCs w:val="28"/>
+        </w:rPr>
+        <w:t>docker</w:t>
+      </w:r>
+      <w:proofErr w:type="spellEnd"/>
+      <w:r>
+        <w:rPr>
+          <w:rFonts w:cs="Times New Roman"/>
+          <w:szCs w:val="28"/>
+        </w:rPr>
+        <w:t xml:space="preserve"> </w:t>
+      </w:r>
+      <w:proofErr w:type="spellStart"/>
+      <w:r>
+        <w:rPr>
+          <w:rFonts w:cs="Times New Roman"/>
+          <w:szCs w:val="28"/>
+        </w:rPr>
+        <w:t>logs</w:t>
+      </w:r>
+      <w:proofErr w:type="spellEnd"/>
+      <w:r>
+        <w:rPr>
+          <w:rFonts w:cs="Times New Roman"/>
+          <w:szCs w:val="28"/>
+        </w:rPr>
+        <w:t xml:space="preserve"> </w:t>
+      </w:r>
+      <w:proofErr w:type="spellStart"/>
+      <w:r>
+        <w:rPr>
+          <w:rFonts w:cs="Times New Roman"/>
+          <w:szCs w:val="28"/>
+        </w:rPr>
+        <w:t>pyserver</w:t>
+      </w:r>
+      <w:proofErr w:type="spellEnd"/>
+      <w:r>
+        <w:rPr>
+          <w:rFonts w:cs="Times New Roman"/>
+          <w:szCs w:val="28"/>
+        </w:rPr>
+        <w:t>.</w:t>
+      </w:r>
+      <w:r>
+        <w:rPr>
+          <w:rFonts w:cs="Times New Roman"/>
+          <w:szCs w:val="28"/>
+        </w:rPr>
+        <w:t xml:space="preserve"> </w:t>
+      </w:r>
+      <w:r>
+        <w:t xml:space="preserve">Для того, чтобы остановить выполнение контейнера, существует команда </w:t>
+      </w:r>
+      <w:proofErr w:type="spellStart"/>
+      <w:r>
+        <w:t>docker</w:t>
+      </w:r>
+      <w:proofErr w:type="spellEnd"/>
+      <w:r>
+        <w:t xml:space="preserve"> </w:t>
+      </w:r>
+      <w:proofErr w:type="spellStart"/>
+      <w:r>
+        <w:t>stop</w:t>
+      </w:r>
+      <w:proofErr w:type="spellEnd"/>
+      <w:r>
+        <w:t xml:space="preserve"> </w:t>
+      </w:r>
+      <w:proofErr w:type="spellStart"/>
+      <w:r>
+        <w:t>pyserver</w:t>
+      </w:r>
+      <w:proofErr w:type="spellEnd"/>
+      <w:r>
+        <w:t xml:space="preserve">. Однако, если снова попробовать запустить командой </w:t>
+      </w:r>
+      <w:proofErr w:type="spellStart"/>
+      <w:r>
+        <w:t>docker</w:t>
+      </w:r>
+      <w:proofErr w:type="spellEnd"/>
+      <w:r>
+        <w:t xml:space="preserve"> </w:t>
+      </w:r>
+      <w:proofErr w:type="spellStart"/>
+      <w:r>
+        <w:t>run</w:t>
+      </w:r>
+      <w:proofErr w:type="spellEnd"/>
+      <w:r>
+        <w:t xml:space="preserve"> -</w:t>
+      </w:r>
+      <w:proofErr w:type="spellStart"/>
+      <w:r>
+        <w:t>it</w:t>
+      </w:r>
+      <w:proofErr w:type="spellEnd"/>
+      <w:r>
+        <w:t xml:space="preserve"> -p8000:8000 --</w:t>
+      </w:r>
+      <w:proofErr w:type="spellStart"/>
+      <w:r>
+        <w:t>name</w:t>
+      </w:r>
+      <w:proofErr w:type="spellEnd"/>
+      <w:r>
+        <w:t xml:space="preserve"> </w:t>
+      </w:r>
+      <w:proofErr w:type="spellStart"/>
+      <w:r>
+        <w:t>pyserver</w:t>
+      </w:r>
+      <w:proofErr w:type="spellEnd"/>
+      <w:r>
+        <w:t xml:space="preserve"> -d </w:t>
+      </w:r>
+      <w:proofErr w:type="spellStart"/>
+      <w:r>
+        <w:t>python</w:t>
+      </w:r>
+      <w:proofErr w:type="spellEnd"/>
+      <w:r>
+        <w:t xml:space="preserve"> </w:t>
+      </w:r>
+      <w:proofErr w:type="spellStart"/>
+      <w:r>
+        <w:t>python</w:t>
+      </w:r>
+      <w:proofErr w:type="spellEnd"/>
+      <w:r>
+        <w:t xml:space="preserve"> -m </w:t>
+      </w:r>
+      <w:proofErr w:type="spellStart"/>
+      <w:r>
+        <w:t>http.server</w:t>
+      </w:r>
+      <w:proofErr w:type="spellEnd"/>
+      <w:r>
+        <w:t xml:space="preserve">, то возникнет ошибка: контейнер с таким именем существует. Его нужно удалить </w:t>
+      </w:r>
+      <w:proofErr w:type="spellStart"/>
+      <w:r>
+        <w:t>docker</w:t>
+      </w:r>
+      <w:proofErr w:type="spellEnd"/>
+      <w:r>
+        <w:t xml:space="preserve"> </w:t>
+      </w:r>
+      <w:proofErr w:type="spellStart"/>
+      <w:r>
+        <w:t>rm</w:t>
+      </w:r>
+      <w:proofErr w:type="spellEnd"/>
+      <w:r>
+        <w:t xml:space="preserve"> </w:t>
+      </w:r>
+      <w:proofErr w:type="spellStart"/>
+      <w:r>
+        <w:t>pyserver</w:t>
+      </w:r>
+      <w:proofErr w:type="spellEnd"/>
+      <w:r>
+        <w:t xml:space="preserve">. Для остановки и удаления контейнера можно воспользоваться командой </w:t>
+      </w:r>
+      <w:proofErr w:type="spellStart"/>
+      <w:r>
+        <w:t>docker</w:t>
+      </w:r>
+      <w:proofErr w:type="spellEnd"/>
+      <w:r>
+        <w:t xml:space="preserve"> </w:t>
+      </w:r>
+      <w:proofErr w:type="spellStart"/>
+      <w:r>
+        <w:t>rm</w:t>
+      </w:r>
+      <w:proofErr w:type="spellEnd"/>
+      <w:r>
+        <w:t xml:space="preserve"> -f </w:t>
+      </w:r>
+      <w:proofErr w:type="spellStart"/>
+      <w:r>
+        <w:t>pyserver</w:t>
+      </w:r>
+      <w:proofErr w:type="spellEnd"/>
+      <w:r>
+        <w:t xml:space="preserve"> вместо выполнения двух отдельных команд </w:t>
+      </w:r>
+      <w:proofErr w:type="spellStart"/>
+      <w:r>
+        <w:t>stop</w:t>
+      </w:r>
+      <w:proofErr w:type="spellEnd"/>
+      <w:r>
+        <w:t xml:space="preserve"> и </w:t>
+      </w:r>
+      <w:proofErr w:type="spellStart"/>
+      <w:r>
+        <w:t>rm</w:t>
+      </w:r>
+      <w:proofErr w:type="spellEnd"/>
+      <w:r>
+        <w:t>. После удаления контейнер с таким именем можно будет создать заново.</w:t>
       </w:r>
       <w:r>
         <w:rPr>
@@ -2344,7 +3171,23 @@
           <w:szCs w:val="28"/>
         </w:rPr>
         <w:lastRenderedPageBreak/>
-        <w:t>Запустите контейнер, в котором веб-сервер будет отдавать содержимое директории /mnt:</w:t>
+        <w:t>Запустите контейнер, в котором веб-сервер будет отдавать содержимое директории /</w:t>
+      </w:r>
+      <w:proofErr w:type="spellStart"/>
+      <w:r>
+        <w:rPr>
+          <w:rFonts w:cs="Times New Roman"/>
+          <w:szCs w:val="28"/>
+        </w:rPr>
+        <w:t>mnt</w:t>
+      </w:r>
+      <w:proofErr w:type="spellEnd"/>
+      <w:r>
+        <w:rPr>
+          <w:rFonts w:cs="Times New Roman"/>
+          <w:szCs w:val="28"/>
+        </w:rPr>
+        <w:t>:</w:t>
       </w:r>
       <w:r>
         <w:rPr>
@@ -2413,6 +3256,7 @@
         </w:rPr>
         <w:t xml:space="preserve"> </w:t>
       </w:r>
+      <w:proofErr w:type="spellStart"/>
       <w:r>
         <w:rPr>
           <w:rFonts w:cs="Times New Roman"/>
@@ -2421,6 +3265,7 @@
         </w:rPr>
         <w:t>pyserver</w:t>
       </w:r>
+      <w:proofErr w:type="spellEnd"/>
       <w:r>
         <w:rPr>
           <w:rFonts w:cs="Times New Roman"/>
@@ -2473,6 +3318,7 @@
         </w:rPr>
         <w:t xml:space="preserve"> </w:t>
       </w:r>
+      <w:proofErr w:type="spellStart"/>
       <w:r>
         <w:rPr>
           <w:rFonts w:cs="Times New Roman"/>
@@ -2481,6 +3327,7 @@
         </w:rPr>
         <w:t>python</w:t>
       </w:r>
+      <w:proofErr w:type="spellEnd"/>
       <w:r>
         <w:rPr>
           <w:rFonts w:cs="Times New Roman"/>
@@ -2548,6 +3395,7 @@
         </w:rPr>
         <w:t xml:space="preserve"> /</w:t>
       </w:r>
+      <w:proofErr w:type="spellStart"/>
       <w:r>
         <w:rPr>
           <w:rFonts w:cs="Times New Roman"/>
@@ -2556,6 +3404,7 @@
         </w:rPr>
         <w:t>mnt</w:t>
       </w:r>
+      <w:proofErr w:type="spellEnd"/>
       <w:r>
         <w:rPr>
           <w:rFonts w:cs="Times New Roman"/>
@@ -2575,14 +3424,39 @@
           <w:rFonts w:cs="Times New Roman"/>
           <w:szCs w:val="28"/>
         </w:rPr>
-        <w:t>где -d /mnt указывает модулю http.server какая директория будет корневой для отображения</w:t>
-      </w:r>
-      <w:r>
-        <w:rPr>
-          <w:rFonts w:cs="Times New Roman"/>
-          <w:szCs w:val="28"/>
-        </w:rPr>
-        <w:t xml:space="preserve"> </w:t>
+        <w:t>где -d /</w:t>
+      </w:r>
+      <w:proofErr w:type="spellStart"/>
+      <w:r>
+        <w:rPr>
+          <w:rFonts w:cs="Times New Roman"/>
+          <w:szCs w:val="28"/>
+        </w:rPr>
+        <w:t>mnt</w:t>
+      </w:r>
+      <w:proofErr w:type="spellEnd"/>
+      <w:r>
+        <w:rPr>
+          <w:rFonts w:cs="Times New Roman"/>
+          <w:szCs w:val="28"/>
+        </w:rPr>
+        <w:t xml:space="preserve"> указывает модулю </w:t>
+      </w:r>
+      <w:proofErr w:type="spellStart"/>
+      <w:r>
+        <w:rPr>
+          <w:rFonts w:cs="Times New Roman"/>
+          <w:szCs w:val="28"/>
+        </w:rPr>
+        <w:t>http.server</w:t>
+      </w:r>
+      <w:proofErr w:type="spellEnd"/>
+      <w:r>
+        <w:rPr>
+          <w:rFonts w:cs="Times New Roman"/>
+          <w:szCs w:val="28"/>
+        </w:rPr>
+        <w:t xml:space="preserve"> какая директория будет корневой для отображения </w:t>
       </w:r>
       <w:r>
         <w:rPr>
@@ -2691,23 +3565,97 @@
         <w:pStyle w:val="a4"/>
       </w:pPr>
       <w:r>
-        <w:t>-p8000:8000: Этот флаг привязывает порт 8000 на вашей хостовой машине к порту 8000 внутри контейнера. --name pyserver: Этот флаг устанавливает имя контейнера как "pyserver". --rm: Этот флаг говорит Docker о том, что контейнер должен быть удален после завершения его работы.</w:t>
-      </w:r>
-      <w:r>
-        <w:t xml:space="preserve"> </w:t>
+        <w:t xml:space="preserve">-p8000:8000: Этот флаг привязывает порт 8000 на вашей </w:t>
+      </w:r>
+      <w:proofErr w:type="spellStart"/>
+      <w:r>
+        <w:t>хостовой</w:t>
+      </w:r>
+      <w:proofErr w:type="spellEnd"/>
+      <w:r>
+        <w:t xml:space="preserve"> машине к порту 8000 внутри контейнера. --</w:t>
+      </w:r>
+      <w:proofErr w:type="spellStart"/>
+      <w:r>
+        <w:t>name</w:t>
+      </w:r>
+      <w:proofErr w:type="spellEnd"/>
+      <w:r>
+        <w:t xml:space="preserve"> </w:t>
+      </w:r>
+      <w:proofErr w:type="spellStart"/>
+      <w:r>
+        <w:t>pyserver</w:t>
+      </w:r>
+      <w:proofErr w:type="spellEnd"/>
+      <w:r>
+        <w:t>: Этот флаг устанавливает имя контейнера как "</w:t>
+      </w:r>
+      <w:proofErr w:type="spellStart"/>
+      <w:r>
+        <w:t>pyserver</w:t>
+      </w:r>
+      <w:proofErr w:type="spellEnd"/>
+      <w:r>
+        <w:t>". --</w:t>
+      </w:r>
+      <w:proofErr w:type="spellStart"/>
+      <w:r>
+        <w:t>rm</w:t>
+      </w:r>
+      <w:proofErr w:type="spellEnd"/>
+      <w:r>
+        <w:t xml:space="preserve">: Этот флаг говорит </w:t>
+      </w:r>
+      <w:proofErr w:type="spellStart"/>
+      <w:r>
+        <w:t>Docker</w:t>
+      </w:r>
+      <w:proofErr w:type="spellEnd"/>
+      <w:r>
+        <w:t xml:space="preserve"> о том, что контейнер должен быть удален после завершения его работы. </w:t>
       </w:r>
       <w:r>
         <w:t>Ф</w:t>
       </w:r>
       <w:r>
-        <w:t>лаг -m используется для указания Python на то, что http.server должен быть запущен как скрипт, а не как модуль</w:t>
+        <w:t xml:space="preserve">лаг -m используется для указания Python на то, что </w:t>
+      </w:r>
+      <w:proofErr w:type="spellStart"/>
+      <w:r>
+        <w:t>http.server</w:t>
+      </w:r>
+      <w:proofErr w:type="spellEnd"/>
+      <w:r>
+        <w:t xml:space="preserve"> должен быть запущен как скрипт, а не как модуль</w:t>
       </w:r>
       <w:r>
         <w:t xml:space="preserve">. </w:t>
       </w:r>
       <w:r>
-        <w:t>Команда, которая будет выполнена в контейнере, находится в конце команды запуска контейнера: python -m http.server -d /mnt</w:t>
-      </w:r>
+        <w:t xml:space="preserve">Команда, которая будет выполнена в контейнере, находится в конце команды запуска контейнера: </w:t>
+      </w:r>
+      <w:proofErr w:type="spellStart"/>
+      <w:r>
+        <w:t>python</w:t>
+      </w:r>
+      <w:proofErr w:type="spellEnd"/>
+      <w:r>
+        <w:t xml:space="preserve"> -m </w:t>
+      </w:r>
+      <w:proofErr w:type="spellStart"/>
+      <w:r>
+        <w:t>http.server</w:t>
+      </w:r>
+      <w:proofErr w:type="spellEnd"/>
+      <w:r>
+        <w:t xml:space="preserve"> -d /</w:t>
+      </w:r>
+      <w:proofErr w:type="spellStart"/>
+      <w:r>
+        <w:t>mnt</w:t>
+      </w:r>
+      <w:proofErr w:type="spellEnd"/>
       <w:r>
         <w:t>.</w:t>
       </w:r>
@@ -2720,8 +3668,109 @@
         <w:pStyle w:val="a4"/>
       </w:pPr>
       <w:r>
-        <w:t>Для того, чтобы попасть в уже запущенный контейнер, существует команда docker exec -it pyserver bash — вы попадёте в оболочку bash в контейнере. Попав в контейнер, выполните команду cd mnt &amp;&amp; echo "hello world" &gt; hi.txt, а затем выйдите из контейнера, введя команду exit или нажав комбинацию клавиш Ctrl+D</w:t>
-      </w:r>
+        <w:t xml:space="preserve">Для того, чтобы попасть в уже запущенный контейнер, существует команда </w:t>
+      </w:r>
+      <w:proofErr w:type="spellStart"/>
+      <w:r>
+        <w:t>docker</w:t>
+      </w:r>
+      <w:proofErr w:type="spellEnd"/>
+      <w:r>
+        <w:t xml:space="preserve"> </w:t>
+      </w:r>
+      <w:proofErr w:type="spellStart"/>
+      <w:r>
+        <w:t>exec</w:t>
+      </w:r>
+      <w:proofErr w:type="spellEnd"/>
+      <w:r>
+        <w:t xml:space="preserve"> -</w:t>
+      </w:r>
+      <w:proofErr w:type="spellStart"/>
+      <w:r>
+        <w:t>it</w:t>
+      </w:r>
+      <w:proofErr w:type="spellEnd"/>
+      <w:r>
+        <w:t xml:space="preserve"> </w:t>
+      </w:r>
+      <w:proofErr w:type="spellStart"/>
+      <w:r>
+        <w:t>pyserver</w:t>
+      </w:r>
+      <w:proofErr w:type="spellEnd"/>
+      <w:r>
+        <w:t xml:space="preserve"> </w:t>
+      </w:r>
+      <w:proofErr w:type="spellStart"/>
+      <w:r>
+        <w:t>bash</w:t>
+      </w:r>
+      <w:proofErr w:type="spellEnd"/>
+      <w:r>
+        <w:t xml:space="preserve"> — вы попадёте в оболочку </w:t>
+      </w:r>
+      <w:proofErr w:type="spellStart"/>
+      <w:r>
+        <w:t>bash</w:t>
+      </w:r>
+      <w:proofErr w:type="spellEnd"/>
+      <w:r>
+        <w:t xml:space="preserve"> в контейнере. Попав в контейнер, выполните команду </w:t>
+      </w:r>
+      <w:proofErr w:type="spellStart"/>
+      <w:r>
+        <w:t>cd</w:t>
+      </w:r>
+      <w:proofErr w:type="spellEnd"/>
+      <w:r>
+        <w:t xml:space="preserve"> </w:t>
+      </w:r>
+      <w:proofErr w:type="spellStart"/>
+      <w:r>
+        <w:t>mnt</w:t>
+      </w:r>
+      <w:proofErr w:type="spellEnd"/>
+      <w:r>
+        <w:t xml:space="preserve"> &amp;&amp; </w:t>
+      </w:r>
+      <w:proofErr w:type="spellStart"/>
+      <w:r>
+        <w:t>echo</w:t>
+      </w:r>
+      <w:proofErr w:type="spellEnd"/>
+      <w:r>
+        <w:t xml:space="preserve"> "</w:t>
+      </w:r>
+      <w:proofErr w:type="spellStart"/>
+      <w:r>
+        <w:t>hello</w:t>
+      </w:r>
+      <w:proofErr w:type="spellEnd"/>
+      <w:r>
+        <w:t xml:space="preserve"> </w:t>
+      </w:r>
+      <w:proofErr w:type="spellStart"/>
+      <w:r>
+        <w:t>world</w:t>
+      </w:r>
+      <w:proofErr w:type="spellEnd"/>
+      <w:r>
+        <w:t xml:space="preserve">" &gt; hi.txt, а затем выйдите из контейнера, введя команду </w:t>
+      </w:r>
+      <w:proofErr w:type="spellStart"/>
+      <w:r>
+        <w:t>exit</w:t>
+      </w:r>
+      <w:proofErr w:type="spellEnd"/>
+      <w:r>
+        <w:t xml:space="preserve"> или нажав комбинацию клавиш </w:t>
+      </w:r>
+      <w:proofErr w:type="spellStart"/>
+      <w:r>
+        <w:t>Ctrl+D</w:t>
+      </w:r>
+      <w:proofErr w:type="spellEnd"/>
       <w:r>
         <w:t xml:space="preserve"> (рис. 8). </w:t>
       </w:r>
@@ -2818,7 +3867,103 @@
       </w:pPr>
       <w:r>
         <w:lastRenderedPageBreak/>
-        <w:t>Остановим контейнер: docker stop pyserver, а затем снова запустим: docker run -p8000:8000 --name pyserver --rm -d python python -m http.server -d /mnt.</w:t>
+        <w:t xml:space="preserve">Остановим контейнер: </w:t>
+      </w:r>
+      <w:proofErr w:type="spellStart"/>
+      <w:r>
+        <w:t>docker</w:t>
+      </w:r>
+      <w:proofErr w:type="spellEnd"/>
+      <w:r>
+        <w:t xml:space="preserve"> </w:t>
+      </w:r>
+      <w:proofErr w:type="spellStart"/>
+      <w:r>
+        <w:t>stop</w:t>
+      </w:r>
+      <w:proofErr w:type="spellEnd"/>
+      <w:r>
+        <w:t xml:space="preserve"> </w:t>
+      </w:r>
+      <w:proofErr w:type="spellStart"/>
+      <w:r>
+        <w:t>pyserver</w:t>
+      </w:r>
+      <w:proofErr w:type="spellEnd"/>
+      <w:r>
+        <w:t xml:space="preserve">, а затем снова запустим: </w:t>
+      </w:r>
+      <w:proofErr w:type="spellStart"/>
+      <w:r>
+        <w:t>docker</w:t>
+      </w:r>
+      <w:proofErr w:type="spellEnd"/>
+      <w:r>
+        <w:t xml:space="preserve"> </w:t>
+      </w:r>
+      <w:proofErr w:type="spellStart"/>
+      <w:r>
+        <w:t>run</w:t>
+      </w:r>
+      <w:proofErr w:type="spellEnd"/>
+      <w:r>
+        <w:t xml:space="preserve"> -p8000:8000 --</w:t>
+      </w:r>
+      <w:proofErr w:type="spellStart"/>
+      <w:r>
+        <w:t>name</w:t>
+      </w:r>
+      <w:proofErr w:type="spellEnd"/>
+      <w:r>
+        <w:t xml:space="preserve"> </w:t>
+      </w:r>
+      <w:proofErr w:type="spellStart"/>
+      <w:r>
+        <w:t>pyserver</w:t>
+      </w:r>
+      <w:proofErr w:type="spellEnd"/>
+      <w:r>
+        <w:t xml:space="preserve"> --</w:t>
+      </w:r>
+      <w:proofErr w:type="spellStart"/>
+      <w:r>
+        <w:t>rm</w:t>
+      </w:r>
+      <w:proofErr w:type="spellEnd"/>
+      <w:r>
+        <w:t xml:space="preserve"> -d </w:t>
+      </w:r>
+      <w:proofErr w:type="spellStart"/>
+      <w:r>
+        <w:t>python</w:t>
+      </w:r>
+      <w:proofErr w:type="spellEnd"/>
+      <w:r>
+        <w:t xml:space="preserve"> </w:t>
+      </w:r>
+      <w:proofErr w:type="spellStart"/>
+      <w:r>
+        <w:t>python</w:t>
+      </w:r>
+      <w:proofErr w:type="spellEnd"/>
+      <w:r>
+        <w:t xml:space="preserve"> -m </w:t>
+      </w:r>
+      <w:proofErr w:type="spellStart"/>
+      <w:r>
+        <w:t>http.server</w:t>
+      </w:r>
+      <w:proofErr w:type="spellEnd"/>
+      <w:r>
+        <w:t xml:space="preserve"> -d /</w:t>
+      </w:r>
+      <w:proofErr w:type="spellStart"/>
+      <w:r>
+        <w:t>mnt</w:t>
+      </w:r>
+      <w:proofErr w:type="spellEnd"/>
+      <w:r>
+        <w:t>.</w:t>
       </w:r>
       <w:r>
         <w:t xml:space="preserve"> (рис. </w:t>
@@ -2918,7 +4063,15 @@
         <w:pStyle w:val="a4"/>
       </w:pPr>
       <w:r>
-        <w:t>Как мы видим, файл hi.txt пропал — это неудивительно, ведь мы запустили другой контейнер, а старый был удалён после завершения работы (флаг --rm).</w:t>
+        <w:t>Как мы видим, файл hi.txt пропал — это неудивительно, ведь мы запустили другой контейнер, а старый был удалён после завершения работы (флаг --</w:t>
+      </w:r>
+      <w:proofErr w:type="spellStart"/>
+      <w:r>
+        <w:t>rm</w:t>
+      </w:r>
+      <w:proofErr w:type="spellEnd"/>
+      <w:r>
+        <w:t>).</w:t>
       </w:r>
       <w:r>
         <w:t xml:space="preserve"> </w:t>
@@ -2927,23 +4080,43 @@
         <w:t>Для того, чтобы не терялись какие-то данные существует механизм монтирования.</w:t>
       </w:r>
       <w:r>
-        <w:t xml:space="preserve"> </w:t>
-      </w:r>
-      <w:r>
-        <w:t xml:space="preserve">Первый способ — это создать отдельный том с помощью ключа -v myvolume:/mnt, где myvolume </w:t>
+        <w:t xml:space="preserve"> Первый способ — это создать отдельный том с помощью ключа -v </w:t>
+      </w:r>
+      <w:proofErr w:type="spellStart"/>
+      <w:r>
+        <w:t>myvolume</w:t>
+      </w:r>
+      <w:proofErr w:type="spellEnd"/>
+      <w:r>
+        <w:t>:/</w:t>
+      </w:r>
+      <w:proofErr w:type="spellStart"/>
+      <w:r>
+        <w:t>mnt</w:t>
+      </w:r>
+      <w:proofErr w:type="spellEnd"/>
+      <w:r>
+        <w:t xml:space="preserve">, где </w:t>
+      </w:r>
+      <w:proofErr w:type="spellStart"/>
+      <w:r>
+        <w:t>myvolume</w:t>
+      </w:r>
+      <w:proofErr w:type="spellEnd"/>
+      <w:r>
+        <w:t xml:space="preserve"> </w:t>
       </w:r>
       <w:r>
         <w:softHyphen/>
-        <w:t xml:space="preserve">– </w:t>
-      </w:r>
-      <w:r>
-        <w:t xml:space="preserve">название тома, /mnt </w:t>
-      </w:r>
-      <w:r>
-        <w:t>–</w:t>
-      </w:r>
-      <w:r>
-        <w:t xml:space="preserve"> директория в контейнере, где будут доступны данные.</w:t>
+        <w:t>– название тома, /</w:t>
+      </w:r>
+      <w:proofErr w:type="spellStart"/>
+      <w:r>
+        <w:t>mnt</w:t>
+      </w:r>
+      <w:proofErr w:type="spellEnd"/>
+      <w:r>
+        <w:t xml:space="preserve"> – директория в контейнере, где будут доступны данные.</w:t>
       </w:r>
       <w:r>
         <w:t xml:space="preserve"> </w:t>
@@ -2955,13 +4128,101 @@
         <w:t>м</w:t>
       </w:r>
       <w:r>
-        <w:t xml:space="preserve"> снова создать контейнер, но уже с примонтированным томом</w:t>
+        <w:t xml:space="preserve"> снова создать контейнер, но уже с </w:t>
+      </w:r>
+      <w:proofErr w:type="spellStart"/>
+      <w:r>
+        <w:t>примонтированным</w:t>
+      </w:r>
+      <w:proofErr w:type="spellEnd"/>
+      <w:r>
+        <w:t xml:space="preserve"> томом</w:t>
       </w:r>
       <w:r>
         <w:t xml:space="preserve">. </w:t>
       </w:r>
       <w:r>
-        <w:t>Затем, если создать файл (выполнить docker exec -it pyserver bash и внутри контейнера выполнить cd mnt &amp;&amp; echo "hello world" &gt; hi.txt), то даже после удаления контейнера данные в этом</w:t>
+        <w:t xml:space="preserve">Затем, если создать файл (выполнить </w:t>
+      </w:r>
+      <w:proofErr w:type="spellStart"/>
+      <w:r>
+        <w:t>docker</w:t>
+      </w:r>
+      <w:proofErr w:type="spellEnd"/>
+      <w:r>
+        <w:t xml:space="preserve"> </w:t>
+      </w:r>
+      <w:proofErr w:type="spellStart"/>
+      <w:r>
+        <w:t>exec</w:t>
+      </w:r>
+      <w:proofErr w:type="spellEnd"/>
+      <w:r>
+        <w:t xml:space="preserve"> -</w:t>
+      </w:r>
+      <w:proofErr w:type="spellStart"/>
+      <w:r>
+        <w:t>it</w:t>
+      </w:r>
+      <w:proofErr w:type="spellEnd"/>
+      <w:r>
+        <w:t xml:space="preserve"> </w:t>
+      </w:r>
+      <w:proofErr w:type="spellStart"/>
+      <w:r>
+        <w:t>pyserver</w:t>
+      </w:r>
+      <w:proofErr w:type="spellEnd"/>
+      <w:r>
+        <w:t xml:space="preserve"> </w:t>
+      </w:r>
+      <w:proofErr w:type="spellStart"/>
+      <w:r>
+        <w:t>bash</w:t>
+      </w:r>
+      <w:proofErr w:type="spellEnd"/>
+      <w:r>
+        <w:t xml:space="preserve"> и внутри контейнера выполнить </w:t>
+      </w:r>
+      <w:proofErr w:type="spellStart"/>
+      <w:r>
+        <w:t>cd</w:t>
+      </w:r>
+      <w:proofErr w:type="spellEnd"/>
+      <w:r>
+        <w:t xml:space="preserve"> </w:t>
+      </w:r>
+      <w:proofErr w:type="spellStart"/>
+      <w:r>
+        <w:t>mnt</w:t>
+      </w:r>
+      <w:proofErr w:type="spellEnd"/>
+      <w:r>
+        <w:t xml:space="preserve"> &amp;&amp; </w:t>
+      </w:r>
+      <w:proofErr w:type="spellStart"/>
+      <w:r>
+        <w:t>echo</w:t>
+      </w:r>
+      <w:proofErr w:type="spellEnd"/>
+      <w:r>
+        <w:t xml:space="preserve"> "</w:t>
+      </w:r>
+      <w:proofErr w:type="spellStart"/>
+      <w:r>
+        <w:t>hello</w:t>
+      </w:r>
+      <w:proofErr w:type="spellEnd"/>
+      <w:r>
+        <w:t xml:space="preserve"> </w:t>
+      </w:r>
+      <w:proofErr w:type="spellStart"/>
+      <w:r>
+        <w:t>world</w:t>
+      </w:r>
+      <w:proofErr w:type="spellEnd"/>
+      <w:r>
+        <w:t>" &gt; hi.txt), то даже после удаления контейнера данные в этом</w:t>
       </w:r>
       <w:r>
         <w:t xml:space="preserve"> </w:t>
@@ -2978,14 +4239,56 @@
       <w:r>
         <w:t xml:space="preserve"> </w:t>
       </w:r>
-      <w:r>
-        <w:t>docker inspect -f "{{json .Mounts }}" pyserver, в поле Source будет храниться путь до тома на</w:t>
-      </w:r>
-      <w:r>
-        <w:t xml:space="preserve"> </w:t>
-      </w:r>
-      <w:r>
-        <w:t>хостовой машине</w:t>
+      <w:proofErr w:type="spellStart"/>
+      <w:r>
+        <w:t>docker</w:t>
+      </w:r>
+      <w:proofErr w:type="spellEnd"/>
+      <w:r>
+        <w:t xml:space="preserve"> </w:t>
+      </w:r>
+      <w:proofErr w:type="spellStart"/>
+      <w:r>
+        <w:t>inspect</w:t>
+      </w:r>
+      <w:proofErr w:type="spellEnd"/>
+      <w:r>
+        <w:t xml:space="preserve"> -f "{{</w:t>
+      </w:r>
+      <w:proofErr w:type="spellStart"/>
+      <w:r>
+        <w:t>json</w:t>
+      </w:r>
+      <w:proofErr w:type="spellEnd"/>
+      <w:r>
+        <w:t xml:space="preserve"> .</w:t>
+      </w:r>
+      <w:proofErr w:type="spellStart"/>
+      <w:r>
+        <w:t>Mounts</w:t>
+      </w:r>
+      <w:proofErr w:type="spellEnd"/>
+      <w:r>
+        <w:t xml:space="preserve"> }}" </w:t>
+      </w:r>
+      <w:proofErr w:type="spellStart"/>
+      <w:r>
+        <w:t>pyserver</w:t>
+      </w:r>
+      <w:proofErr w:type="spellEnd"/>
+      <w:r>
+        <w:t>, в поле Source будет храниться путь до тома на</w:t>
+      </w:r>
+      <w:r>
+        <w:t xml:space="preserve"> </w:t>
+      </w:r>
+      <w:proofErr w:type="spellStart"/>
+      <w:r>
+        <w:t>хостовой</w:t>
+      </w:r>
+      <w:proofErr w:type="spellEnd"/>
+      <w:r>
+        <w:t xml:space="preserve"> машине</w:t>
       </w:r>
       <w:r>
         <w:t xml:space="preserve"> </w:t>
@@ -3089,16 +4392,229 @@
       </w:pPr>
       <w:r>
         <w:lastRenderedPageBreak/>
-        <w:t>Создадим директорию и файлы, которые будем монтировать. Часть из них нам понадобится дальше: создайте директорию: mkdir myfiles, в ней создайте файл host.txt: touch myfiles/host.txt</w:t>
+        <w:t xml:space="preserve">Создадим директорию и файлы, которые будем монтировать. Часть из них нам понадобится дальше: создайте директорию: </w:t>
+      </w:r>
+      <w:proofErr w:type="spellStart"/>
+      <w:r>
+        <w:t>mkdir</w:t>
+      </w:r>
+      <w:proofErr w:type="spellEnd"/>
+      <w:r>
+        <w:t xml:space="preserve"> </w:t>
+      </w:r>
+      <w:proofErr w:type="spellStart"/>
+      <w:r>
+        <w:t>myfiles</w:t>
+      </w:r>
+      <w:proofErr w:type="spellEnd"/>
+      <w:r>
+        <w:t xml:space="preserve">, в ней создайте файл host.txt: </w:t>
+      </w:r>
+      <w:proofErr w:type="spellStart"/>
+      <w:r>
+        <w:t>touch</w:t>
+      </w:r>
+      <w:proofErr w:type="spellEnd"/>
+      <w:r>
+        <w:t xml:space="preserve"> </w:t>
+      </w:r>
+      <w:proofErr w:type="spellStart"/>
+      <w:r>
+        <w:t>myfiles</w:t>
+      </w:r>
+      <w:proofErr w:type="spellEnd"/>
+      <w:r>
+        <w:t>/host.txt</w:t>
       </w:r>
       <w:r>
         <w:t xml:space="preserve">. </w:t>
       </w:r>
       <w:r>
-        <w:t>Запустим контейнер: docker run -p8000:8000 --rm --name pyserver -d -v $(pwd)/myfiles:/mnt python \ python -m http.server -d /mnt. Затем, зайдите в контейнер: docker exec -it pyserver bash, перейдите в директорию /mnt командой cd /mnt. Если вывести список файлов командой ls, то там будет файл host.txt, примонтированный вместе с директорией myfiles (рис. 1</w:t>
-      </w:r>
-      <w:r>
-        <w:t>1).</w:t>
+        <w:t xml:space="preserve">Запустим контейнер: </w:t>
+      </w:r>
+      <w:proofErr w:type="spellStart"/>
+      <w:r>
+        <w:t>docker</w:t>
+      </w:r>
+      <w:proofErr w:type="spellEnd"/>
+      <w:r>
+        <w:t xml:space="preserve"> </w:t>
+      </w:r>
+      <w:proofErr w:type="spellStart"/>
+      <w:r>
+        <w:t>run</w:t>
+      </w:r>
+      <w:proofErr w:type="spellEnd"/>
+      <w:r>
+        <w:t xml:space="preserve"> -p8000:8000 --</w:t>
+      </w:r>
+      <w:proofErr w:type="spellStart"/>
+      <w:r>
+        <w:t>rm</w:t>
+      </w:r>
+      <w:proofErr w:type="spellEnd"/>
+      <w:r>
+        <w:t xml:space="preserve"> --</w:t>
+      </w:r>
+      <w:proofErr w:type="spellStart"/>
+      <w:r>
+        <w:t>name</w:t>
+      </w:r>
+      <w:proofErr w:type="spellEnd"/>
+      <w:r>
+        <w:t xml:space="preserve"> </w:t>
+      </w:r>
+      <w:proofErr w:type="spellStart"/>
+      <w:r>
+        <w:t>pyserver</w:t>
+      </w:r>
+      <w:proofErr w:type="spellEnd"/>
+      <w:r>
+        <w:t xml:space="preserve"> -d -v $(</w:t>
+      </w:r>
+      <w:proofErr w:type="spellStart"/>
+      <w:r>
+        <w:t>pwd</w:t>
+      </w:r>
+      <w:proofErr w:type="spellEnd"/>
+      <w:r>
+        <w:t>)/</w:t>
+      </w:r>
+      <w:proofErr w:type="spellStart"/>
+      <w:r>
+        <w:t>myfiles</w:t>
+      </w:r>
+      <w:proofErr w:type="spellEnd"/>
+      <w:r>
+        <w:t>:/</w:t>
+      </w:r>
+      <w:proofErr w:type="spellStart"/>
+      <w:r>
+        <w:t>mnt</w:t>
+      </w:r>
+      <w:proofErr w:type="spellEnd"/>
+      <w:r>
+        <w:t xml:space="preserve"> </w:t>
+      </w:r>
+      <w:proofErr w:type="spellStart"/>
+      <w:r>
+        <w:t>python</w:t>
+      </w:r>
+      <w:proofErr w:type="spellEnd"/>
+      <w:r>
+        <w:t xml:space="preserve"> \ </w:t>
+      </w:r>
+      <w:proofErr w:type="spellStart"/>
+      <w:r>
+        <w:t>python</w:t>
+      </w:r>
+      <w:proofErr w:type="spellEnd"/>
+      <w:r>
+        <w:t xml:space="preserve"> -m </w:t>
+      </w:r>
+      <w:proofErr w:type="spellStart"/>
+      <w:r>
+        <w:t>http.server</w:t>
+      </w:r>
+      <w:proofErr w:type="spellEnd"/>
+      <w:r>
+        <w:t xml:space="preserve"> -d /</w:t>
+      </w:r>
+      <w:proofErr w:type="spellStart"/>
+      <w:r>
+        <w:t>mnt</w:t>
+      </w:r>
+      <w:proofErr w:type="spellEnd"/>
+      <w:r>
+        <w:t xml:space="preserve">. Затем, зайдите в контейнер: </w:t>
+      </w:r>
+      <w:proofErr w:type="spellStart"/>
+      <w:r>
+        <w:t>docker</w:t>
+      </w:r>
+      <w:proofErr w:type="spellEnd"/>
+      <w:r>
+        <w:t xml:space="preserve"> </w:t>
+      </w:r>
+      <w:proofErr w:type="spellStart"/>
+      <w:r>
+        <w:t>exec</w:t>
+      </w:r>
+      <w:proofErr w:type="spellEnd"/>
+      <w:r>
+        <w:t xml:space="preserve"> -</w:t>
+      </w:r>
+      <w:proofErr w:type="spellStart"/>
+      <w:r>
+        <w:t>it</w:t>
+      </w:r>
+      <w:proofErr w:type="spellEnd"/>
+      <w:r>
+        <w:t xml:space="preserve"> </w:t>
+      </w:r>
+      <w:proofErr w:type="spellStart"/>
+      <w:r>
+        <w:t>pyserver</w:t>
+      </w:r>
+      <w:proofErr w:type="spellEnd"/>
+      <w:r>
+        <w:t xml:space="preserve"> </w:t>
+      </w:r>
+      <w:proofErr w:type="spellStart"/>
+      <w:r>
+        <w:t>bash</w:t>
+      </w:r>
+      <w:proofErr w:type="spellEnd"/>
+      <w:r>
+        <w:t>, перейдите в директорию /</w:t>
+      </w:r>
+      <w:proofErr w:type="spellStart"/>
+      <w:r>
+        <w:t>mnt</w:t>
+      </w:r>
+      <w:proofErr w:type="spellEnd"/>
+      <w:r>
+        <w:t xml:space="preserve"> командой </w:t>
+      </w:r>
+      <w:proofErr w:type="spellStart"/>
+      <w:r>
+        <w:t>cd</w:t>
+      </w:r>
+      <w:proofErr w:type="spellEnd"/>
+      <w:r>
+        <w:t xml:space="preserve"> /</w:t>
+      </w:r>
+      <w:proofErr w:type="spellStart"/>
+      <w:r>
+        <w:t>mnt</w:t>
+      </w:r>
+      <w:proofErr w:type="spellEnd"/>
+      <w:r>
+        <w:t xml:space="preserve">. Если вывести список файлов командой </w:t>
+      </w:r>
+      <w:proofErr w:type="spellStart"/>
+      <w:r>
+        <w:t>ls</w:t>
+      </w:r>
+      <w:proofErr w:type="spellEnd"/>
+      <w:r>
+        <w:t xml:space="preserve">, то там будет файл host.txt, </w:t>
+      </w:r>
+      <w:proofErr w:type="spellStart"/>
+      <w:r>
+        <w:t>примонтированный</w:t>
+      </w:r>
+      <w:proofErr w:type="spellEnd"/>
+      <w:r>
+        <w:t xml:space="preserve"> вместе с директорией </w:t>
+      </w:r>
+      <w:proofErr w:type="spellStart"/>
+      <w:r>
+        <w:t>myfiles</w:t>
+      </w:r>
+      <w:proofErr w:type="spellEnd"/>
+      <w:r>
+        <w:t xml:space="preserve"> (рис. 11).</w:t>
       </w:r>
     </w:p>
     <w:p>
@@ -3198,7 +4714,63 @@
       </w:pPr>
       <w:bookmarkStart w:id="6" w:name="_Toc160900219"/>
       <w:r>
-        <w:t>Для передачи переменных окружения внутрь контейнера используется ключ -e. Например, чтобы передать в контейнер переменную окружения MIREA со значением «ONE LOVE», нужно добавить ключ -e MIREA="ONE LOVE". Проверьте, выведя все переменные окружения, определённые в контейнере с помощью утилиты env: docker run -it --rm -e MIREA="ONE LOVE" ubuntu env (рис. 12)</w:t>
+        <w:t xml:space="preserve">Для передачи переменных окружения внутрь контейнера используется ключ -e. Например, чтобы передать в контейнер переменную окружения MIREA со значением «ONE LOVE», нужно добавить ключ -e MIREA="ONE LOVE". Проверьте, выведя все переменные окружения, определённые в контейнере с помощью утилиты </w:t>
+      </w:r>
+      <w:proofErr w:type="spellStart"/>
+      <w:r>
+        <w:t>env</w:t>
+      </w:r>
+      <w:proofErr w:type="spellEnd"/>
+      <w:r>
+        <w:t xml:space="preserve">: </w:t>
+      </w:r>
+      <w:proofErr w:type="spellStart"/>
+      <w:r>
+        <w:t>docker</w:t>
+      </w:r>
+      <w:proofErr w:type="spellEnd"/>
+      <w:r>
+        <w:t xml:space="preserve"> </w:t>
+      </w:r>
+      <w:proofErr w:type="spellStart"/>
+      <w:r>
+        <w:t>run</w:t>
+      </w:r>
+      <w:proofErr w:type="spellEnd"/>
+      <w:r>
+        <w:t xml:space="preserve"> -</w:t>
+      </w:r>
+      <w:proofErr w:type="spellStart"/>
+      <w:r>
+        <w:t>it</w:t>
+      </w:r>
+      <w:proofErr w:type="spellEnd"/>
+      <w:r>
+        <w:t xml:space="preserve"> --</w:t>
+      </w:r>
+      <w:proofErr w:type="spellStart"/>
+      <w:r>
+        <w:t>rm</w:t>
+      </w:r>
+      <w:proofErr w:type="spellEnd"/>
+      <w:r>
+        <w:t xml:space="preserve"> -e MIREA="ONE LOVE" </w:t>
+      </w:r>
+      <w:proofErr w:type="spellStart"/>
+      <w:r>
+        <w:t>ubuntu</w:t>
+      </w:r>
+      <w:proofErr w:type="spellEnd"/>
+      <w:r>
+        <w:t xml:space="preserve"> </w:t>
+      </w:r>
+      <w:proofErr w:type="spellStart"/>
+      <w:r>
+        <w:t>env</w:t>
+      </w:r>
+      <w:proofErr w:type="spellEnd"/>
+      <w:r>
+        <w:t xml:space="preserve"> (рис. 12)</w:t>
       </w:r>
     </w:p>
     <w:p>
@@ -3296,19 +4868,58 @@
         <w:pStyle w:val="a4"/>
       </w:pPr>
       <w:r>
-        <w:t>Соберите образ, в который будут установлены дополнительные пакеты, примонтируйте директорию и установите команду запуска. Для этого создаётся файл Dockerfile</w:t>
-      </w:r>
+        <w:t xml:space="preserve">Соберите образ, в который будут установлены дополнительные пакеты, </w:t>
+      </w:r>
+      <w:proofErr w:type="spellStart"/>
+      <w:r>
+        <w:t>примонтируйте</w:t>
+      </w:r>
+      <w:proofErr w:type="spellEnd"/>
+      <w:r>
+        <w:t xml:space="preserve"> директорию и установите команду запуска. Для этого создаётся файл </w:t>
+      </w:r>
+      <w:proofErr w:type="spellStart"/>
+      <w:r>
+        <w:t>Dockerfile</w:t>
+      </w:r>
+      <w:proofErr w:type="spellEnd"/>
       <w:r>
         <w:t xml:space="preserve">. </w:t>
       </w:r>
       <w:r>
-        <w:t>Собер</w:t>
-      </w:r>
-      <w:r>
-        <w:t>ем</w:t>
-      </w:r>
-      <w:r>
-        <w:t xml:space="preserve"> образ с тегом mycoolimage с помощью команды docker build -t mycoolimage . </w:t>
+        <w:t xml:space="preserve">Соберем образ с тегом </w:t>
+      </w:r>
+      <w:proofErr w:type="spellStart"/>
+      <w:r>
+        <w:t>mycoolimage</w:t>
+      </w:r>
+      <w:proofErr w:type="spellEnd"/>
+      <w:r>
+        <w:t xml:space="preserve"> с помощью команды </w:t>
+      </w:r>
+      <w:proofErr w:type="spellStart"/>
+      <w:r>
+        <w:t>docker</w:t>
+      </w:r>
+      <w:proofErr w:type="spellEnd"/>
+      <w:r>
+        <w:t xml:space="preserve"> </w:t>
+      </w:r>
+      <w:proofErr w:type="spellStart"/>
+      <w:r>
+        <w:t>build</w:t>
+      </w:r>
+      <w:proofErr w:type="spellEnd"/>
+      <w:r>
+        <w:t xml:space="preserve"> -t </w:t>
+      </w:r>
+      <w:proofErr w:type="spellStart"/>
+      <w:r>
+        <w:t>mycoolimage</w:t>
+      </w:r>
+      <w:proofErr w:type="spellEnd"/>
+      <w:r>
+        <w:t xml:space="preserve"> . </w:t>
       </w:r>
     </w:p>
     <w:p>
@@ -3317,19 +4928,61 @@
       </w:pPr>
       <w:r>
         <w:lastRenderedPageBreak/>
-        <w:t>Запу</w:t>
-      </w:r>
-      <w:r>
-        <w:t>стим образ</w:t>
-      </w:r>
-      <w:r>
-        <w:t xml:space="preserve"> docker run --rm -it -p8099:80 mycoolimage, где порт 8099 </w:t>
+        <w:t xml:space="preserve">Запустим образ </w:t>
+      </w:r>
+      <w:proofErr w:type="spellStart"/>
+      <w:r>
+        <w:t>docker</w:t>
+      </w:r>
+      <w:proofErr w:type="spellEnd"/>
+      <w:r>
+        <w:t xml:space="preserve"> </w:t>
+      </w:r>
+      <w:proofErr w:type="spellStart"/>
+      <w:r>
+        <w:t>run</w:t>
+      </w:r>
+      <w:proofErr w:type="spellEnd"/>
+      <w:r>
+        <w:t xml:space="preserve"> --</w:t>
+      </w:r>
+      <w:proofErr w:type="spellStart"/>
+      <w:r>
+        <w:t>rm</w:t>
+      </w:r>
+      <w:proofErr w:type="spellEnd"/>
+      <w:r>
+        <w:t xml:space="preserve"> -</w:t>
+      </w:r>
+      <w:proofErr w:type="spellStart"/>
+      <w:r>
+        <w:t>it</w:t>
+      </w:r>
+      <w:proofErr w:type="spellEnd"/>
+      <w:r>
+        <w:t xml:space="preserve"> -p8099:80 </w:t>
+      </w:r>
+      <w:proofErr w:type="spellStart"/>
+      <w:r>
+        <w:t>mycoolimage</w:t>
+      </w:r>
+      <w:proofErr w:type="spellEnd"/>
+      <w:r>
+        <w:t xml:space="preserve">, где порт 8099 </w:t>
       </w:r>
       <w:r>
         <w:t xml:space="preserve">– </w:t>
       </w:r>
       <w:r>
-        <w:t>порт на хостовой машине</w:t>
+        <w:t xml:space="preserve">порт на </w:t>
+      </w:r>
+      <w:proofErr w:type="spellStart"/>
+      <w:r>
+        <w:t>хостовой</w:t>
+      </w:r>
+      <w:proofErr w:type="spellEnd"/>
+      <w:r>
+        <w:t xml:space="preserve"> машине</w:t>
       </w:r>
       <w:r>
         <w:t xml:space="preserve"> </w:t>
@@ -3556,40 +5209,43 @@
         <w:pStyle w:val="a4"/>
       </w:pPr>
       <w:r>
-        <w:t>Напи</w:t>
-      </w:r>
-      <w:r>
-        <w:t>шем</w:t>
-      </w:r>
-      <w:r>
-        <w:t xml:space="preserve"> Dockerfile, собр</w:t>
-      </w:r>
-      <w:r>
-        <w:t>ем</w:t>
-      </w:r>
-      <w:r>
-        <w:t xml:space="preserve"> образ, запусти</w:t>
-      </w:r>
-      <w:r>
-        <w:t>м</w:t>
-      </w:r>
-      <w:r>
-        <w:t xml:space="preserve"> контейнер</w:t>
+        <w:t xml:space="preserve">Напишем </w:t>
+      </w:r>
+      <w:proofErr w:type="spellStart"/>
+      <w:r>
+        <w:t>Dockerfile</w:t>
+      </w:r>
+      <w:proofErr w:type="spellEnd"/>
+      <w:r>
+        <w:t xml:space="preserve">, </w:t>
+      </w:r>
+      <w:proofErr w:type="spellStart"/>
+      <w:r>
+        <w:t>собрем</w:t>
+      </w:r>
+      <w:proofErr w:type="spellEnd"/>
+      <w:r>
+        <w:t xml:space="preserve"> образ, запустим контейнер</w:t>
       </w:r>
       <w:r>
         <w:t>.</w:t>
       </w:r>
       <w:r>
-        <w:t xml:space="preserve"> </w:t>
-      </w:r>
-      <w:r>
-        <w:t>Для монтирования созда</w:t>
+        <w:t xml:space="preserve"> Для монтирования созда</w:t>
       </w:r>
       <w:r>
         <w:t>дим</w:t>
       </w:r>
       <w:r>
-        <w:t xml:space="preserve"> директорию data и в ней файл student.txt, содержащий ФИО, название группы и номер варианта.</w:t>
+        <w:t xml:space="preserve"> директорию </w:t>
+      </w:r>
+      <w:proofErr w:type="spellStart"/>
+      <w:r>
+        <w:t>data</w:t>
+      </w:r>
+      <w:proofErr w:type="spellEnd"/>
+      <w:r>
+        <w:t xml:space="preserve"> и в ней файл student.txt, содержащий ФИО, название группы и номер варианта.</w:t>
       </w:r>
       <w:r>
         <w:t xml:space="preserve"> Согласно варианту</w:t>
@@ -3606,26 +5262,78 @@
       <w:r>
         <w:t xml:space="preserve">и </w:t>
       </w:r>
-      <w:r>
-        <w:t>примонтировать директорию data в директорию /mnt/files/ в контейнере.</w:t>
-      </w:r>
-      <w:r>
-        <w:t xml:space="preserve"> </w:t>
-      </w:r>
-      <w:r>
-        <w:t>Установить пакет, согласно варианту: emacs-nox</w:t>
-      </w:r>
+      <w:proofErr w:type="spellStart"/>
+      <w:r>
+        <w:t>примонтировать</w:t>
+      </w:r>
+      <w:proofErr w:type="spellEnd"/>
+      <w:r>
+        <w:t xml:space="preserve"> директорию </w:t>
+      </w:r>
+      <w:proofErr w:type="spellStart"/>
+      <w:r>
+        <w:t>data</w:t>
+      </w:r>
+      <w:proofErr w:type="spellEnd"/>
+      <w:r>
+        <w:t xml:space="preserve"> в директорию /</w:t>
+      </w:r>
+      <w:proofErr w:type="spellStart"/>
+      <w:r>
+        <w:t>mnt</w:t>
+      </w:r>
+      <w:proofErr w:type="spellEnd"/>
+      <w:r>
+        <w:t>/</w:t>
+      </w:r>
+      <w:proofErr w:type="spellStart"/>
+      <w:r>
+        <w:t>files</w:t>
+      </w:r>
+      <w:proofErr w:type="spellEnd"/>
+      <w:r>
+        <w:t>/ в контейнере.</w:t>
+      </w:r>
+      <w:r>
+        <w:t xml:space="preserve"> </w:t>
+      </w:r>
+      <w:r>
+        <w:t xml:space="preserve">Установить пакет, согласно варианту: </w:t>
+      </w:r>
+      <w:proofErr w:type="spellStart"/>
+      <w:r>
+        <w:t>emacs-nox</w:t>
+      </w:r>
+      <w:proofErr w:type="spellEnd"/>
       <w:r>
         <w:t>.</w:t>
       </w:r>
       <w:r>
-        <w:t xml:space="preserve"> </w:t>
-      </w:r>
-      <w:r>
-        <w:t>Запустить веб-сервер, отображающий содержимое /mnt/files, в хостовой системе должен открываться на порту 88</w:t>
-      </w:r>
-      <w:r>
-        <w:t>30</w:t>
+        <w:t xml:space="preserve"> Запустить веб-сервер, отображающий содержимое /</w:t>
+      </w:r>
+      <w:proofErr w:type="spellStart"/>
+      <w:r>
+        <w:t>mnt</w:t>
+      </w:r>
+      <w:proofErr w:type="spellEnd"/>
+      <w:r>
+        <w:t>/</w:t>
+      </w:r>
+      <w:proofErr w:type="spellStart"/>
+      <w:r>
+        <w:t>files</w:t>
+      </w:r>
+      <w:proofErr w:type="spellEnd"/>
+      <w:r>
+        <w:t xml:space="preserve">, в </w:t>
+      </w:r>
+      <w:proofErr w:type="spellStart"/>
+      <w:r>
+        <w:t>хостовой</w:t>
+      </w:r>
+      <w:proofErr w:type="spellEnd"/>
+      <w:r>
+        <w:t xml:space="preserve"> системе должен открываться на порту 8830</w:t>
       </w:r>
       <w:r>
         <w:t xml:space="preserve"> (рис. 1</w:t>
@@ -4007,7 +5715,6 @@
         <w:rPr>
           <w:rFonts w:cs="Times New Roman"/>
           <w:szCs w:val="28"/>
-          <w:lang w:val="en-US"/>
         </w:rPr>
         <w:t>8</w:t>
       </w:r>

</xml_diff>

<commit_message>
java from lp 9
</commit_message>
<xml_diff>
--- a/ТРПП/Прак_4_ТРПП.docx
+++ b/ТРПП/Прак_4_ТРПП.docx
@@ -378,7 +378,6 @@
                 <w:b/>
                 <w:sz w:val="32"/>
                 <w:szCs w:val="32"/>
-                <w:lang w:val="en-US"/>
               </w:rPr>
             </w:pPr>
             <w:r>
@@ -394,7 +393,6 @@
                 <w:b/>
                 <w:sz w:val="32"/>
                 <w:szCs w:val="32"/>
-                <w:lang w:val="en-US"/>
               </w:rPr>
               <w:t>4</w:t>
             </w:r>
@@ -954,7 +952,7 @@
             </w:rPr>
             <w:fldChar w:fldCharType="separate"/>
           </w:r>
-          <w:hyperlink w:anchor="_Toc160900217" w:history="1">
+          <w:hyperlink w:anchor="_Toc162432087" w:history="1">
             <w:r>
               <w:rPr>
                 <w:rStyle w:val="a9"/>
@@ -993,7 +991,7 @@
                 <w:sz w:val="28"/>
                 <w:szCs w:val="28"/>
               </w:rPr>
-              <w:instrText xml:space="preserve"> PAGEREF _Toc160900217 \h </w:instrText>
+              <w:instrText xml:space="preserve"> PAGEREF _Toc162432087 \h </w:instrText>
             </w:r>
             <w:r>
               <w:rPr>
@@ -1050,7 +1048,7 @@
               <w:lang w:eastAsia="ru-RU"/>
             </w:rPr>
           </w:pPr>
-          <w:hyperlink w:anchor="_Toc160900218" w:history="1">
+          <w:hyperlink w:anchor="_Toc162432088" w:history="1">
             <w:r>
               <w:rPr>
                 <w:rStyle w:val="a9"/>
@@ -1089,7 +1087,7 @@
                 <w:sz w:val="28"/>
                 <w:szCs w:val="28"/>
               </w:rPr>
-              <w:instrText xml:space="preserve"> PAGEREF _Toc160900218 \h </w:instrText>
+              <w:instrText xml:space="preserve"> PAGEREF _Toc162432088 \h </w:instrText>
             </w:r>
             <w:r>
               <w:rPr>
@@ -1146,7 +1144,7 @@
               <w:lang w:eastAsia="ru-RU"/>
             </w:rPr>
           </w:pPr>
-          <w:hyperlink w:anchor="_Toc160900219" w:history="1">
+          <w:hyperlink w:anchor="_Toc162432089" w:history="1">
             <w:r>
               <w:rPr>
                 <w:rStyle w:val="a9"/>
@@ -1185,7 +1183,7 @@
                 <w:sz w:val="28"/>
                 <w:szCs w:val="28"/>
               </w:rPr>
-              <w:instrText xml:space="preserve"> PAGEREF _Toc160900219 \h </w:instrText>
+              <w:instrText xml:space="preserve"> PAGEREF _Toc162432089 \h </w:instrText>
             </w:r>
             <w:r>
               <w:rPr>
@@ -1214,7 +1212,7 @@
                 <w:sz w:val="28"/>
                 <w:szCs w:val="28"/>
               </w:rPr>
-              <w:t>8</w:t>
+              <w:t>11</w:t>
             </w:r>
             <w:r>
               <w:rPr>
@@ -1258,8 +1256,7 @@
         <w:ind w:firstLine="0"/>
         <w:jc w:val="center"/>
       </w:pPr>
-      <w:bookmarkStart w:id="2" w:name="_Toc160900217"/>
-      <w:bookmarkStart w:id="3" w:name="_Toc160900218"/>
+      <w:bookmarkStart w:id="2" w:name="_Toc162432087"/>
       <w:bookmarkEnd w:id="1"/>
       <w:r>
         <w:lastRenderedPageBreak/>
@@ -1317,7 +1314,7 @@
           <w:bCs/>
         </w:rPr>
       </w:pPr>
-      <w:bookmarkStart w:id="4" w:name="_Hlk158750016"/>
+      <w:bookmarkStart w:id="3" w:name="_Hlk158750016"/>
       <w:r>
         <w:rPr>
           <w:b/>
@@ -1378,7 +1375,7 @@
         </w:rPr>
       </w:pPr>
     </w:p>
-    <w:bookmarkEnd w:id="4"/>
+    <w:bookmarkEnd w:id="3"/>
     <w:p/>
     <w:p>
       <w:pPr>
@@ -1398,11 +1395,12 @@
         <w:ind w:firstLine="0"/>
         <w:jc w:val="center"/>
       </w:pPr>
+      <w:bookmarkStart w:id="4" w:name="_Toc162432088"/>
       <w:r>
         <w:lastRenderedPageBreak/>
         <w:t>Выполнение заданий</w:t>
       </w:r>
-      <w:bookmarkEnd w:id="3"/>
+      <w:bookmarkEnd w:id="4"/>
     </w:p>
     <w:p>
       <w:pPr>
@@ -2279,6 +2277,7 @@
         <w:t xml:space="preserve"> -m </w:t>
       </w:r>
       <w:proofErr w:type="spellStart"/>
+      <w:proofErr w:type="gramStart"/>
       <w:r>
         <w:rPr>
           <w:rStyle w:val="a5"/>
@@ -2286,6 +2285,7 @@
         <w:t>http.server</w:t>
       </w:r>
       <w:proofErr w:type="spellEnd"/>
+      <w:proofErr w:type="gramEnd"/>
       <w:r>
         <w:rPr>
           <w:rStyle w:val="a5"/>
@@ -2393,6 +2393,7 @@
         <w:t xml:space="preserve"> -m </w:t>
       </w:r>
       <w:proofErr w:type="spellStart"/>
+      <w:proofErr w:type="gramStart"/>
       <w:r>
         <w:rPr>
           <w:rStyle w:val="a5"/>
@@ -2400,6 +2401,7 @@
         <w:t>http.server</w:t>
       </w:r>
       <w:proofErr w:type="spellEnd"/>
+      <w:proofErr w:type="gramEnd"/>
       <w:r>
         <w:rPr>
           <w:rStyle w:val="a5"/>
@@ -2491,6 +2493,7 @@
         <w:t xml:space="preserve"> -m </w:t>
       </w:r>
       <w:proofErr w:type="spellStart"/>
+      <w:proofErr w:type="gramStart"/>
       <w:r>
         <w:rPr>
           <w:rStyle w:val="a5"/>
@@ -2498,6 +2501,7 @@
         <w:t>http.server</w:t>
       </w:r>
       <w:proofErr w:type="spellEnd"/>
+      <w:proofErr w:type="gramEnd"/>
       <w:r>
         <w:rPr>
           <w:rStyle w:val="a5"/>
@@ -2995,10 +2999,12 @@
         <w:t xml:space="preserve"> -m </w:t>
       </w:r>
       <w:proofErr w:type="spellStart"/>
+      <w:proofErr w:type="gramStart"/>
       <w:r>
         <w:t>http.server</w:t>
       </w:r>
       <w:proofErr w:type="spellEnd"/>
+      <w:proofErr w:type="gramEnd"/>
       <w:r>
         <w:t xml:space="preserve">, то возникнет ошибка: контейнер с таким именем существует. Его нужно удалить </w:t>
       </w:r>
@@ -3350,6 +3356,7 @@
         </w:rPr>
         <w:t xml:space="preserve"> </w:t>
       </w:r>
+      <w:proofErr w:type="gramStart"/>
       <w:r>
         <w:rPr>
           <w:rFonts w:cs="Times New Roman"/>
@@ -3373,6 +3380,7 @@
         </w:rPr>
         <w:t>server</w:t>
       </w:r>
+      <w:proofErr w:type="gramEnd"/>
       <w:r>
         <w:rPr>
           <w:rFonts w:cs="Times New Roman"/>
@@ -3622,10 +3630,12 @@
         <w:t xml:space="preserve">лаг -m используется для указания Python на то, что </w:t>
       </w:r>
       <w:proofErr w:type="spellStart"/>
+      <w:proofErr w:type="gramStart"/>
       <w:r>
         <w:t>http.server</w:t>
       </w:r>
       <w:proofErr w:type="spellEnd"/>
+      <w:proofErr w:type="gramEnd"/>
       <w:r>
         <w:t xml:space="preserve"> должен быть запущен как скрипт, а не как модуль</w:t>
       </w:r>
@@ -3644,10 +3654,12 @@
         <w:t xml:space="preserve"> -m </w:t>
       </w:r>
       <w:proofErr w:type="spellStart"/>
+      <w:proofErr w:type="gramStart"/>
       <w:r>
         <w:t>http.server</w:t>
       </w:r>
       <w:proofErr w:type="spellEnd"/>
+      <w:proofErr w:type="gramEnd"/>
       <w:r>
         <w:t xml:space="preserve"> -d /</w:t>
       </w:r>
@@ -3755,8 +3767,13 @@
         <w:t>world</w:t>
       </w:r>
       <w:proofErr w:type="spellEnd"/>
-      <w:r>
-        <w:t xml:space="preserve">" &gt; hi.txt, а затем выйдите из контейнера, введя команду </w:t>
+      <w:proofErr w:type="gramStart"/>
+      <w:r>
+        <w:t>" &gt;</w:t>
+      </w:r>
+      <w:proofErr w:type="gramEnd"/>
+      <w:r>
+        <w:t xml:space="preserve"> hi.txt, а затем выйдите из контейнера, введя команду </w:t>
       </w:r>
       <w:proofErr w:type="spellStart"/>
       <w:r>
@@ -3950,10 +3967,12 @@
         <w:t xml:space="preserve"> -m </w:t>
       </w:r>
       <w:proofErr w:type="spellStart"/>
+      <w:proofErr w:type="gramStart"/>
       <w:r>
         <w:t>http.server</w:t>
       </w:r>
       <w:proofErr w:type="spellEnd"/>
+      <w:proofErr w:type="gramEnd"/>
       <w:r>
         <w:t xml:space="preserve"> -d /</w:t>
       </w:r>
@@ -4221,8 +4240,13 @@
         <w:t>world</w:t>
       </w:r>
       <w:proofErr w:type="spellEnd"/>
-      <w:r>
-        <w:t>" &gt; hi.txt), то даже после удаления контейнера данные в этом</w:t>
+      <w:proofErr w:type="gramStart"/>
+      <w:r>
+        <w:t>" &gt;</w:t>
+      </w:r>
+      <w:proofErr w:type="gramEnd"/>
+      <w:r>
+        <w:t xml:space="preserve"> hi.txt), то даже после удаления контейнера данные в этом</w:t>
       </w:r>
       <w:r>
         <w:t xml:space="preserve"> </w:t>
@@ -4256,6 +4280,7 @@
         <w:t xml:space="preserve"> -f "{{</w:t>
       </w:r>
       <w:proofErr w:type="spellStart"/>
+      <w:proofErr w:type="gramStart"/>
       <w:r>
         <w:t>json</w:t>
       </w:r>
@@ -4268,6 +4293,7 @@
         <w:t>Mounts</w:t>
       </w:r>
       <w:proofErr w:type="spellEnd"/>
+      <w:proofErr w:type="gramEnd"/>
       <w:r>
         <w:t xml:space="preserve"> }}" </w:t>
       </w:r>
@@ -4513,10 +4539,12 @@
         <w:t xml:space="preserve"> -m </w:t>
       </w:r>
       <w:proofErr w:type="spellStart"/>
+      <w:proofErr w:type="gramStart"/>
       <w:r>
         <w:t>http.server</w:t>
       </w:r>
       <w:proofErr w:type="spellEnd"/>
+      <w:proofErr w:type="gramEnd"/>
       <w:r>
         <w:t xml:space="preserve"> -d /</w:t>
       </w:r>
@@ -4712,7 +4740,6 @@
       <w:pPr>
         <w:pStyle w:val="a4"/>
       </w:pPr>
-      <w:bookmarkStart w:id="6" w:name="_Toc160900219"/>
       <w:r>
         <w:t xml:space="preserve">Для передачи переменных окружения внутрь контейнера используется ключ -e. Например, чтобы передать в контейнер переменную окружения MIREA со значением «ONE LOVE», нужно добавить ключ -e MIREA="ONE LOVE". Проверьте, выведя все переменные окружения, определённые в контейнере с помощью утилиты </w:t>
       </w:r>
@@ -4914,12 +4941,17 @@
         <w:t xml:space="preserve"> -t </w:t>
       </w:r>
       <w:proofErr w:type="spellStart"/>
+      <w:proofErr w:type="gramStart"/>
       <w:r>
         <w:t>mycoolimage</w:t>
       </w:r>
       <w:proofErr w:type="spellEnd"/>
       <w:r>
-        <w:t xml:space="preserve"> . </w:t>
+        <w:t xml:space="preserve"> .</w:t>
+      </w:r>
+      <w:proofErr w:type="gramEnd"/>
+      <w:r>
+        <w:t xml:space="preserve"> </w:t>
       </w:r>
     </w:p>
     <w:p>
@@ -5744,6 +5776,7 @@
       <w:pPr>
         <w:pStyle w:val="11"/>
       </w:pPr>
+      <w:bookmarkStart w:id="6" w:name="_Toc162432089"/>
       <w:r>
         <w:t>Вывод</w:t>
       </w:r>

</xml_diff>